<commit_message>
update different config, but not get a better result
</commit_message>
<xml_diff>
--- a/hw7_network_compression_tohw3/hw7_report.docx
+++ b/hw7_network_compression_tohw3/hw7_report.docx
@@ -1047,6 +1047,23 @@
             </w:pPr>
             <w:r>
               <w:rPr/>
+              <w:t>student_model_</w:t>
+            </w:r>
+            <w:r>
+              <w:rPr/>
+              <w:t>deeper_</w:t>
+            </w:r>
+            <w:r>
+              <w:rPr/>
+              <w:t>20</w:t>
+            </w:r>
+            <w:r>
+              <w:rPr/>
+              <w:t>5</w:t>
+            </w:r>
+            <w:r>
+              <w:rPr/>
+              <w:t>ep</w:t>
             </w:r>
           </w:p>
         </w:tc>
@@ -1071,6 +1088,7 @@
             </w:pPr>
             <w:r>
               <w:rPr/>
+              <w:t>0.8429</w:t>
             </w:r>
           </w:p>
         </w:tc>
@@ -1095,6 +1113,7 @@
             </w:pPr>
             <w:r>
               <w:rPr/>
+              <w:t>0.8376</w:t>
             </w:r>
           </w:p>
         </w:tc>
@@ -1114,6 +1133,20 @@
               <w:left w:w="51" w:type="dxa"/>
             </w:tcMar>
           </w:tcPr>
+          <w:p>
+            <w:pPr>
+              <w:pStyle w:val="Normal"/>
+              <w:rPr/>
+            </w:pPr>
+            <w:r>
+              <w:rPr/>
+              <w:t>0.84</w:t>
+            </w:r>
+            <w:r>
+              <w:rPr/>
+              <w:t>70</w:t>
+            </w:r>
+          </w:p>
           <w:p>
             <w:pPr>
               <w:pStyle w:val="TableContents"/>

</xml_diff>

<commit_message>
waiting train from scratch result
</commit_message>
<xml_diff>
--- a/hw7_network_compression_tohw3/hw7_report.docx
+++ b/hw7_network_compression_tohw3/hw7_report.docx
@@ -415,1000 +415,6 @@
           <w:sz w:val="24"/>
           <w:szCs w:val="24"/>
         </w:rPr>
-      </w:r>
-    </w:p>
-    <w:tbl>
-      <w:tblPr>
-        <w:tblW w:w="9026" w:type="dxa"/>
-        <w:jc w:val="left"/>
-        <w:tblInd w:w="53" w:type="dxa"/>
-        <w:tblBorders>
-          <w:top w:val="single" w:sz="2" w:space="0" w:color="000001"/>
-          <w:left w:val="single" w:sz="2" w:space="0" w:color="000001"/>
-          <w:bottom w:val="single" w:sz="2" w:space="0" w:color="000001"/>
-          <w:insideH w:val="single" w:sz="2" w:space="0" w:color="000001"/>
-        </w:tblBorders>
-        <w:tblCellMar>
-          <w:top w:w="55" w:type="dxa"/>
-          <w:left w:w="51" w:type="dxa"/>
-          <w:bottom w:w="55" w:type="dxa"/>
-          <w:right w:w="55" w:type="dxa"/>
-        </w:tblCellMar>
-      </w:tblPr>
-      <w:tblGrid>
-        <w:gridCol w:w="2513"/>
-        <w:gridCol w:w="1999"/>
-        <w:gridCol w:w="2255"/>
-        <w:gridCol w:w="2258"/>
-      </w:tblGrid>
-      <w:tr>
-        <w:trPr/>
-        <w:tc>
-          <w:tcPr>
-            <w:tcW w:w="2513" w:type="dxa"/>
-            <w:tcBorders>
-              <w:top w:val="single" w:sz="2" w:space="0" w:color="000001"/>
-              <w:left w:val="single" w:sz="2" w:space="0" w:color="000001"/>
-              <w:bottom w:val="single" w:sz="2" w:space="0" w:color="000001"/>
-              <w:insideH w:val="single" w:sz="2" w:space="0" w:color="000001"/>
-            </w:tcBorders>
-            <w:shd w:fill="auto" w:val="clear"/>
-            <w:tcMar>
-              <w:left w:w="51" w:type="dxa"/>
-            </w:tcMar>
-          </w:tcPr>
-          <w:p>
-            <w:pPr>
-              <w:pStyle w:val="TableContents"/>
-              <w:rPr/>
-            </w:pPr>
-            <w:r>
-              <w:rPr/>
-              <w:t>Orig bin</w:t>
-            </w:r>
-          </w:p>
-        </w:tc>
-        <w:tc>
-          <w:tcPr>
-            <w:tcW w:w="1999" w:type="dxa"/>
-            <w:tcBorders>
-              <w:top w:val="single" w:sz="2" w:space="0" w:color="000001"/>
-              <w:left w:val="single" w:sz="2" w:space="0" w:color="000001"/>
-              <w:bottom w:val="single" w:sz="2" w:space="0" w:color="000001"/>
-              <w:insideH w:val="single" w:sz="2" w:space="0" w:color="000001"/>
-            </w:tcBorders>
-            <w:shd w:fill="auto" w:val="clear"/>
-            <w:tcMar>
-              <w:left w:w="51" w:type="dxa"/>
-            </w:tcMar>
-          </w:tcPr>
-          <w:p>
-            <w:pPr>
-              <w:pStyle w:val="TableContents"/>
-              <w:rPr/>
-            </w:pPr>
-            <w:r>
-              <w:rPr/>
-              <w:t>Acc on val</w:t>
-            </w:r>
-          </w:p>
-        </w:tc>
-        <w:tc>
-          <w:tcPr>
-            <w:tcW w:w="2255" w:type="dxa"/>
-            <w:tcBorders>
-              <w:top w:val="single" w:sz="2" w:space="0" w:color="000001"/>
-              <w:left w:val="single" w:sz="2" w:space="0" w:color="000001"/>
-              <w:bottom w:val="single" w:sz="2" w:space="0" w:color="000001"/>
-              <w:insideH w:val="single" w:sz="2" w:space="0" w:color="000001"/>
-            </w:tcBorders>
-            <w:shd w:fill="auto" w:val="clear"/>
-            <w:tcMar>
-              <w:left w:w="51" w:type="dxa"/>
-            </w:tcMar>
-          </w:tcPr>
-          <w:p>
-            <w:pPr>
-              <w:pStyle w:val="TableContents"/>
-              <w:rPr/>
-            </w:pPr>
-            <w:r>
-              <w:rPr/>
-              <w:t>Compressed acc on val</w:t>
-            </w:r>
-          </w:p>
-        </w:tc>
-        <w:tc>
-          <w:tcPr>
-            <w:tcW w:w="2258" w:type="dxa"/>
-            <w:tcBorders>
-              <w:top w:val="single" w:sz="2" w:space="0" w:color="000001"/>
-              <w:left w:val="single" w:sz="2" w:space="0" w:color="000001"/>
-              <w:bottom w:val="single" w:sz="2" w:space="0" w:color="000001"/>
-              <w:right w:val="single" w:sz="2" w:space="0" w:color="000001"/>
-              <w:insideH w:val="single" w:sz="2" w:space="0" w:color="000001"/>
-              <w:insideV w:val="single" w:sz="2" w:space="0" w:color="000001"/>
-            </w:tcBorders>
-            <w:shd w:fill="auto" w:val="clear"/>
-            <w:tcMar>
-              <w:left w:w="51" w:type="dxa"/>
-            </w:tcMar>
-          </w:tcPr>
-          <w:p>
-            <w:pPr>
-              <w:pStyle w:val="TableContents"/>
-              <w:rPr/>
-            </w:pPr>
-            <w:r>
-              <w:rPr/>
-              <w:t>Compressed acc on kaggle</w:t>
-            </w:r>
-          </w:p>
-        </w:tc>
-      </w:tr>
-      <w:tr>
-        <w:trPr/>
-        <w:tc>
-          <w:tcPr>
-            <w:tcW w:w="2513" w:type="dxa"/>
-            <w:tcBorders>
-              <w:top w:val="single" w:sz="2" w:space="0" w:color="000001"/>
-              <w:left w:val="single" w:sz="2" w:space="0" w:color="000001"/>
-              <w:bottom w:val="single" w:sz="2" w:space="0" w:color="000001"/>
-              <w:insideH w:val="single" w:sz="2" w:space="0" w:color="000001"/>
-            </w:tcBorders>
-            <w:shd w:fill="auto" w:val="clear"/>
-            <w:tcMar>
-              <w:left w:w="51" w:type="dxa"/>
-            </w:tcMar>
-          </w:tcPr>
-          <w:p>
-            <w:pPr>
-              <w:pStyle w:val="TableContents"/>
-              <w:rPr/>
-            </w:pPr>
-            <w:r>
-              <w:rPr/>
-              <w:t>student_custom_small</w:t>
-            </w:r>
-          </w:p>
-        </w:tc>
-        <w:tc>
-          <w:tcPr>
-            <w:tcW w:w="1999" w:type="dxa"/>
-            <w:tcBorders>
-              <w:top w:val="single" w:sz="2" w:space="0" w:color="000001"/>
-              <w:left w:val="single" w:sz="2" w:space="0" w:color="000001"/>
-              <w:bottom w:val="single" w:sz="2" w:space="0" w:color="000001"/>
-              <w:insideH w:val="single" w:sz="2" w:space="0" w:color="000001"/>
-            </w:tcBorders>
-            <w:shd w:fill="auto" w:val="clear"/>
-            <w:tcMar>
-              <w:left w:w="51" w:type="dxa"/>
-            </w:tcMar>
-          </w:tcPr>
-          <w:p>
-            <w:pPr>
-              <w:pStyle w:val="TableContents"/>
-              <w:rPr/>
-            </w:pPr>
-            <w:r>
-              <w:rPr/>
-              <w:t>0.8137</w:t>
-            </w:r>
-          </w:p>
-        </w:tc>
-        <w:tc>
-          <w:tcPr>
-            <w:tcW w:w="2255" w:type="dxa"/>
-            <w:tcBorders>
-              <w:top w:val="single" w:sz="2" w:space="0" w:color="000001"/>
-              <w:left w:val="single" w:sz="2" w:space="0" w:color="000001"/>
-              <w:bottom w:val="single" w:sz="2" w:space="0" w:color="000001"/>
-              <w:insideH w:val="single" w:sz="2" w:space="0" w:color="000001"/>
-            </w:tcBorders>
-            <w:shd w:fill="auto" w:val="clear"/>
-            <w:tcMar>
-              <w:left w:w="51" w:type="dxa"/>
-            </w:tcMar>
-          </w:tcPr>
-          <w:p>
-            <w:pPr>
-              <w:pStyle w:val="TableContents"/>
-              <w:rPr/>
-            </w:pPr>
-            <w:r>
-              <w:rPr/>
-              <w:t>0.8087</w:t>
-            </w:r>
-          </w:p>
-        </w:tc>
-        <w:tc>
-          <w:tcPr>
-            <w:tcW w:w="2258" w:type="dxa"/>
-            <w:tcBorders>
-              <w:top w:val="single" w:sz="2" w:space="0" w:color="000001"/>
-              <w:left w:val="single" w:sz="2" w:space="0" w:color="000001"/>
-              <w:bottom w:val="single" w:sz="2" w:space="0" w:color="000001"/>
-              <w:right w:val="single" w:sz="2" w:space="0" w:color="000001"/>
-              <w:insideH w:val="single" w:sz="2" w:space="0" w:color="000001"/>
-              <w:insideV w:val="single" w:sz="2" w:space="0" w:color="000001"/>
-            </w:tcBorders>
-            <w:shd w:fill="auto" w:val="clear"/>
-            <w:tcMar>
-              <w:left w:w="51" w:type="dxa"/>
-            </w:tcMar>
-          </w:tcPr>
-          <w:p>
-            <w:pPr>
-              <w:pStyle w:val="Normal"/>
-              <w:rPr/>
-            </w:pPr>
-            <w:r>
-              <w:rPr/>
-              <w:t>0.8344</w:t>
-            </w:r>
-          </w:p>
-          <w:p>
-            <w:pPr>
-              <w:pStyle w:val="TableContents"/>
-              <w:rPr/>
-            </w:pPr>
-            <w:r>
-              <w:rPr/>
-            </w:r>
-          </w:p>
-        </w:tc>
-      </w:tr>
-      <w:tr>
-        <w:trPr/>
-        <w:tc>
-          <w:tcPr>
-            <w:tcW w:w="2513" w:type="dxa"/>
-            <w:tcBorders>
-              <w:top w:val="single" w:sz="2" w:space="0" w:color="000001"/>
-              <w:left w:val="single" w:sz="2" w:space="0" w:color="000001"/>
-              <w:bottom w:val="single" w:sz="2" w:space="0" w:color="000001"/>
-              <w:insideH w:val="single" w:sz="2" w:space="0" w:color="000001"/>
-            </w:tcBorders>
-            <w:shd w:fill="auto" w:val="clear"/>
-            <w:tcMar>
-              <w:left w:w="51" w:type="dxa"/>
-            </w:tcMar>
-          </w:tcPr>
-          <w:p>
-            <w:pPr>
-              <w:pStyle w:val="TableContents"/>
-              <w:rPr/>
-            </w:pPr>
-            <w:r>
-              <w:rPr/>
-              <w:t>student_model_202ep</w:t>
-            </w:r>
-          </w:p>
-        </w:tc>
-        <w:tc>
-          <w:tcPr>
-            <w:tcW w:w="1999" w:type="dxa"/>
-            <w:tcBorders>
-              <w:top w:val="single" w:sz="2" w:space="0" w:color="000001"/>
-              <w:left w:val="single" w:sz="2" w:space="0" w:color="000001"/>
-              <w:bottom w:val="single" w:sz="2" w:space="0" w:color="000001"/>
-              <w:insideH w:val="single" w:sz="2" w:space="0" w:color="000001"/>
-            </w:tcBorders>
-            <w:shd w:fill="auto" w:val="clear"/>
-            <w:tcMar>
-              <w:left w:w="51" w:type="dxa"/>
-            </w:tcMar>
-          </w:tcPr>
-          <w:p>
-            <w:pPr>
-              <w:pStyle w:val="TableContents"/>
-              <w:rPr/>
-            </w:pPr>
-            <w:r>
-              <w:rPr/>
-              <w:t>0.8207</w:t>
-            </w:r>
-          </w:p>
-        </w:tc>
-        <w:tc>
-          <w:tcPr>
-            <w:tcW w:w="2255" w:type="dxa"/>
-            <w:tcBorders>
-              <w:top w:val="single" w:sz="2" w:space="0" w:color="000001"/>
-              <w:left w:val="single" w:sz="2" w:space="0" w:color="000001"/>
-              <w:bottom w:val="single" w:sz="2" w:space="0" w:color="000001"/>
-              <w:insideH w:val="single" w:sz="2" w:space="0" w:color="000001"/>
-            </w:tcBorders>
-            <w:shd w:fill="auto" w:val="clear"/>
-            <w:tcMar>
-              <w:left w:w="51" w:type="dxa"/>
-            </w:tcMar>
-          </w:tcPr>
-          <w:p>
-            <w:pPr>
-              <w:pStyle w:val="TableContents"/>
-              <w:rPr/>
-            </w:pPr>
-            <w:r>
-              <w:rPr/>
-              <w:t>0.8155</w:t>
-            </w:r>
-          </w:p>
-        </w:tc>
-        <w:tc>
-          <w:tcPr>
-            <w:tcW w:w="2258" w:type="dxa"/>
-            <w:tcBorders>
-              <w:top w:val="single" w:sz="2" w:space="0" w:color="000001"/>
-              <w:left w:val="single" w:sz="2" w:space="0" w:color="000001"/>
-              <w:bottom w:val="single" w:sz="2" w:space="0" w:color="000001"/>
-              <w:right w:val="single" w:sz="2" w:space="0" w:color="000001"/>
-              <w:insideH w:val="single" w:sz="2" w:space="0" w:color="000001"/>
-              <w:insideV w:val="single" w:sz="2" w:space="0" w:color="000001"/>
-            </w:tcBorders>
-            <w:shd w:fill="auto" w:val="clear"/>
-            <w:tcMar>
-              <w:left w:w="51" w:type="dxa"/>
-            </w:tcMar>
-          </w:tcPr>
-          <w:p>
-            <w:pPr>
-              <w:pStyle w:val="Normal"/>
-              <w:rPr/>
-            </w:pPr>
-            <w:r>
-              <w:rPr/>
-              <w:t>0.8332</w:t>
-            </w:r>
-          </w:p>
-          <w:p>
-            <w:pPr>
-              <w:pStyle w:val="TableContents"/>
-              <w:rPr/>
-            </w:pPr>
-            <w:r>
-              <w:rPr/>
-            </w:r>
-          </w:p>
-        </w:tc>
-      </w:tr>
-      <w:tr>
-        <w:trPr/>
-        <w:tc>
-          <w:tcPr>
-            <w:tcW w:w="2513" w:type="dxa"/>
-            <w:tcBorders>
-              <w:top w:val="single" w:sz="2" w:space="0" w:color="000001"/>
-              <w:left w:val="single" w:sz="2" w:space="0" w:color="000001"/>
-              <w:bottom w:val="single" w:sz="2" w:space="0" w:color="000001"/>
-              <w:insideH w:val="single" w:sz="2" w:space="0" w:color="000001"/>
-            </w:tcBorders>
-            <w:shd w:fill="auto" w:val="clear"/>
-            <w:tcMar>
-              <w:left w:w="51" w:type="dxa"/>
-            </w:tcMar>
-          </w:tcPr>
-          <w:p>
-            <w:pPr>
-              <w:pStyle w:val="TableContents"/>
-              <w:rPr/>
-            </w:pPr>
-            <w:r>
-              <w:rPr/>
-              <w:t>student_model_</w:t>
-            </w:r>
-            <w:r>
-              <w:rPr/>
-              <w:t>deeper_</w:t>
-            </w:r>
-            <w:r>
-              <w:rPr/>
-              <w:t>20</w:t>
-            </w:r>
-            <w:r>
-              <w:rPr/>
-              <w:t>0</w:t>
-            </w:r>
-            <w:r>
-              <w:rPr/>
-              <w:t>ep</w:t>
-            </w:r>
-          </w:p>
-        </w:tc>
-        <w:tc>
-          <w:tcPr>
-            <w:tcW w:w="1999" w:type="dxa"/>
-            <w:tcBorders>
-              <w:top w:val="single" w:sz="2" w:space="0" w:color="000001"/>
-              <w:left w:val="single" w:sz="2" w:space="0" w:color="000001"/>
-              <w:bottom w:val="single" w:sz="2" w:space="0" w:color="000001"/>
-              <w:insideH w:val="single" w:sz="2" w:space="0" w:color="000001"/>
-            </w:tcBorders>
-            <w:shd w:fill="auto" w:val="clear"/>
-            <w:tcMar>
-              <w:left w:w="51" w:type="dxa"/>
-            </w:tcMar>
-          </w:tcPr>
-          <w:p>
-            <w:pPr>
-              <w:pStyle w:val="TableContents"/>
-              <w:rPr/>
-            </w:pPr>
-            <w:r>
-              <w:rPr/>
-              <w:t>0.8283</w:t>
-            </w:r>
-          </w:p>
-        </w:tc>
-        <w:tc>
-          <w:tcPr>
-            <w:tcW w:w="2255" w:type="dxa"/>
-            <w:tcBorders>
-              <w:top w:val="single" w:sz="2" w:space="0" w:color="000001"/>
-              <w:left w:val="single" w:sz="2" w:space="0" w:color="000001"/>
-              <w:bottom w:val="single" w:sz="2" w:space="0" w:color="000001"/>
-              <w:insideH w:val="single" w:sz="2" w:space="0" w:color="000001"/>
-            </w:tcBorders>
-            <w:shd w:fill="auto" w:val="clear"/>
-            <w:tcMar>
-              <w:left w:w="51" w:type="dxa"/>
-            </w:tcMar>
-          </w:tcPr>
-          <w:p>
-            <w:pPr>
-              <w:pStyle w:val="TableContents"/>
-              <w:rPr/>
-            </w:pPr>
-            <w:r>
-              <w:rPr/>
-              <w:t>0.8277</w:t>
-            </w:r>
-          </w:p>
-        </w:tc>
-        <w:tc>
-          <w:tcPr>
-            <w:tcW w:w="2258" w:type="dxa"/>
-            <w:tcBorders>
-              <w:top w:val="single" w:sz="2" w:space="0" w:color="000001"/>
-              <w:left w:val="single" w:sz="2" w:space="0" w:color="000001"/>
-              <w:bottom w:val="single" w:sz="2" w:space="0" w:color="000001"/>
-              <w:right w:val="single" w:sz="2" w:space="0" w:color="000001"/>
-              <w:insideH w:val="single" w:sz="2" w:space="0" w:color="000001"/>
-              <w:insideV w:val="single" w:sz="2" w:space="0" w:color="000001"/>
-            </w:tcBorders>
-            <w:shd w:fill="auto" w:val="clear"/>
-            <w:tcMar>
-              <w:left w:w="51" w:type="dxa"/>
-            </w:tcMar>
-          </w:tcPr>
-          <w:p>
-            <w:pPr>
-              <w:pStyle w:val="TableContents"/>
-              <w:rPr/>
-            </w:pPr>
-            <w:r>
-              <w:rPr/>
-              <w:t>0.844</w:t>
-            </w:r>
-            <w:r>
-              <w:rPr/>
-              <w:t>6</w:t>
-            </w:r>
-          </w:p>
-        </w:tc>
-      </w:tr>
-      <w:tr>
-        <w:trPr/>
-        <w:tc>
-          <w:tcPr>
-            <w:tcW w:w="2513" w:type="dxa"/>
-            <w:tcBorders>
-              <w:top w:val="single" w:sz="2" w:space="0" w:color="000001"/>
-              <w:left w:val="single" w:sz="2" w:space="0" w:color="000001"/>
-              <w:bottom w:val="single" w:sz="2" w:space="0" w:color="000001"/>
-              <w:insideH w:val="single" w:sz="2" w:space="0" w:color="000001"/>
-            </w:tcBorders>
-            <w:shd w:fill="auto" w:val="clear"/>
-            <w:tcMar>
-              <w:left w:w="51" w:type="dxa"/>
-            </w:tcMar>
-          </w:tcPr>
-          <w:p>
-            <w:pPr>
-              <w:pStyle w:val="TableContents"/>
-              <w:rPr/>
-            </w:pPr>
-            <w:r>
-              <w:rPr/>
-              <w:t>student_model_</w:t>
-            </w:r>
-            <w:r>
-              <w:rPr/>
-              <w:t>deeper_</w:t>
-            </w:r>
-            <w:r>
-              <w:rPr/>
-              <w:t>20</w:t>
-            </w:r>
-            <w:r>
-              <w:rPr/>
-              <w:t>3</w:t>
-            </w:r>
-            <w:r>
-              <w:rPr/>
-              <w:t>ep</w:t>
-            </w:r>
-          </w:p>
-        </w:tc>
-        <w:tc>
-          <w:tcPr>
-            <w:tcW w:w="1999" w:type="dxa"/>
-            <w:tcBorders>
-              <w:top w:val="single" w:sz="2" w:space="0" w:color="000001"/>
-              <w:left w:val="single" w:sz="2" w:space="0" w:color="000001"/>
-              <w:bottom w:val="single" w:sz="2" w:space="0" w:color="000001"/>
-              <w:insideH w:val="single" w:sz="2" w:space="0" w:color="000001"/>
-            </w:tcBorders>
-            <w:shd w:fill="auto" w:val="clear"/>
-            <w:tcMar>
-              <w:left w:w="51" w:type="dxa"/>
-            </w:tcMar>
-          </w:tcPr>
-          <w:p>
-            <w:pPr>
-              <w:pStyle w:val="TableContents"/>
-              <w:rPr/>
-            </w:pPr>
-            <w:r>
-              <w:rPr/>
-              <w:t>0.8388</w:t>
-            </w:r>
-          </w:p>
-        </w:tc>
-        <w:tc>
-          <w:tcPr>
-            <w:tcW w:w="2255" w:type="dxa"/>
-            <w:tcBorders>
-              <w:top w:val="single" w:sz="2" w:space="0" w:color="000001"/>
-              <w:left w:val="single" w:sz="2" w:space="0" w:color="000001"/>
-              <w:bottom w:val="single" w:sz="2" w:space="0" w:color="000001"/>
-              <w:insideH w:val="single" w:sz="2" w:space="0" w:color="000001"/>
-            </w:tcBorders>
-            <w:shd w:fill="auto" w:val="clear"/>
-            <w:tcMar>
-              <w:left w:w="51" w:type="dxa"/>
-            </w:tcMar>
-          </w:tcPr>
-          <w:p>
-            <w:pPr>
-              <w:pStyle w:val="TableContents"/>
-              <w:rPr/>
-            </w:pPr>
-            <w:r>
-              <w:rPr/>
-              <w:t>0.8362</w:t>
-            </w:r>
-          </w:p>
-        </w:tc>
-        <w:tc>
-          <w:tcPr>
-            <w:tcW w:w="2258" w:type="dxa"/>
-            <w:tcBorders>
-              <w:top w:val="single" w:sz="2" w:space="0" w:color="000001"/>
-              <w:left w:val="single" w:sz="2" w:space="0" w:color="000001"/>
-              <w:bottom w:val="single" w:sz="2" w:space="0" w:color="000001"/>
-              <w:right w:val="single" w:sz="2" w:space="0" w:color="000001"/>
-              <w:insideH w:val="single" w:sz="2" w:space="0" w:color="000001"/>
-              <w:insideV w:val="single" w:sz="2" w:space="0" w:color="000001"/>
-            </w:tcBorders>
-            <w:shd w:fill="auto" w:val="clear"/>
-            <w:tcMar>
-              <w:left w:w="51" w:type="dxa"/>
-            </w:tcMar>
-          </w:tcPr>
-          <w:p>
-            <w:pPr>
-              <w:pStyle w:val="TableContents"/>
-              <w:rPr/>
-            </w:pPr>
-            <w:r>
-              <w:rPr/>
-              <w:t>0.849</w:t>
-            </w:r>
-            <w:r>
-              <w:rPr/>
-              <w:t>4</w:t>
-            </w:r>
-          </w:p>
-        </w:tc>
-      </w:tr>
-      <w:tr>
-        <w:trPr/>
-        <w:tc>
-          <w:tcPr>
-            <w:tcW w:w="2513" w:type="dxa"/>
-            <w:tcBorders>
-              <w:top w:val="single" w:sz="2" w:space="0" w:color="000001"/>
-              <w:left w:val="single" w:sz="2" w:space="0" w:color="000001"/>
-              <w:bottom w:val="single" w:sz="2" w:space="0" w:color="000001"/>
-              <w:insideH w:val="single" w:sz="2" w:space="0" w:color="000001"/>
-            </w:tcBorders>
-            <w:shd w:fill="auto" w:val="clear"/>
-            <w:tcMar>
-              <w:left w:w="51" w:type="dxa"/>
-            </w:tcMar>
-          </w:tcPr>
-          <w:p>
-            <w:pPr>
-              <w:pStyle w:val="TableContents"/>
-              <w:rPr/>
-            </w:pPr>
-            <w:r>
-              <w:rPr/>
-              <w:t>student_model_</w:t>
-            </w:r>
-            <w:r>
-              <w:rPr/>
-              <w:t>deeper_</w:t>
-            </w:r>
-            <w:r>
-              <w:rPr/>
-              <w:t>20</w:t>
-            </w:r>
-            <w:r>
-              <w:rPr/>
-              <w:t>5</w:t>
-            </w:r>
-            <w:r>
-              <w:rPr/>
-              <w:t>ep</w:t>
-            </w:r>
-          </w:p>
-        </w:tc>
-        <w:tc>
-          <w:tcPr>
-            <w:tcW w:w="1999" w:type="dxa"/>
-            <w:tcBorders>
-              <w:top w:val="single" w:sz="2" w:space="0" w:color="000001"/>
-              <w:left w:val="single" w:sz="2" w:space="0" w:color="000001"/>
-              <w:bottom w:val="single" w:sz="2" w:space="0" w:color="000001"/>
-              <w:insideH w:val="single" w:sz="2" w:space="0" w:color="000001"/>
-            </w:tcBorders>
-            <w:shd w:fill="auto" w:val="clear"/>
-            <w:tcMar>
-              <w:left w:w="51" w:type="dxa"/>
-            </w:tcMar>
-          </w:tcPr>
-          <w:p>
-            <w:pPr>
-              <w:pStyle w:val="TableContents"/>
-              <w:rPr/>
-            </w:pPr>
-            <w:r>
-              <w:rPr/>
-              <w:t>0.8429</w:t>
-            </w:r>
-          </w:p>
-        </w:tc>
-        <w:tc>
-          <w:tcPr>
-            <w:tcW w:w="2255" w:type="dxa"/>
-            <w:tcBorders>
-              <w:top w:val="single" w:sz="2" w:space="0" w:color="000001"/>
-              <w:left w:val="single" w:sz="2" w:space="0" w:color="000001"/>
-              <w:bottom w:val="single" w:sz="2" w:space="0" w:color="000001"/>
-              <w:insideH w:val="single" w:sz="2" w:space="0" w:color="000001"/>
-            </w:tcBorders>
-            <w:shd w:fill="auto" w:val="clear"/>
-            <w:tcMar>
-              <w:left w:w="51" w:type="dxa"/>
-            </w:tcMar>
-          </w:tcPr>
-          <w:p>
-            <w:pPr>
-              <w:pStyle w:val="TableContents"/>
-              <w:rPr/>
-            </w:pPr>
-            <w:r>
-              <w:rPr/>
-              <w:t>0.8376</w:t>
-            </w:r>
-          </w:p>
-        </w:tc>
-        <w:tc>
-          <w:tcPr>
-            <w:tcW w:w="2258" w:type="dxa"/>
-            <w:tcBorders>
-              <w:top w:val="single" w:sz="2" w:space="0" w:color="000001"/>
-              <w:left w:val="single" w:sz="2" w:space="0" w:color="000001"/>
-              <w:bottom w:val="single" w:sz="2" w:space="0" w:color="000001"/>
-              <w:right w:val="single" w:sz="2" w:space="0" w:color="000001"/>
-              <w:insideH w:val="single" w:sz="2" w:space="0" w:color="000001"/>
-              <w:insideV w:val="single" w:sz="2" w:space="0" w:color="000001"/>
-            </w:tcBorders>
-            <w:shd w:fill="auto" w:val="clear"/>
-            <w:tcMar>
-              <w:left w:w="51" w:type="dxa"/>
-            </w:tcMar>
-          </w:tcPr>
-          <w:p>
-            <w:pPr>
-              <w:pStyle w:val="Normal"/>
-              <w:rPr/>
-            </w:pPr>
-            <w:r>
-              <w:rPr/>
-              <w:t>0.84</w:t>
-            </w:r>
-            <w:r>
-              <w:rPr/>
-              <w:t>70</w:t>
-            </w:r>
-          </w:p>
-          <w:p>
-            <w:pPr>
-              <w:pStyle w:val="TableContents"/>
-              <w:rPr/>
-            </w:pPr>
-            <w:r>
-              <w:rPr/>
-            </w:r>
-          </w:p>
-        </w:tc>
-      </w:tr>
-    </w:tbl>
-    <w:p>
-      <w:pPr>
-        <w:pStyle w:val="Normal"/>
-        <w:rPr>
-          <w:rFonts w:ascii="Open Sans" w:hAnsi="Open Sans" w:eastAsia="Open Sans" w:cs="Open Sans"/>
-          <w:sz w:val="24"/>
-          <w:szCs w:val="24"/>
-        </w:rPr>
-      </w:pPr>
-      <w:r>
-        <w:rPr>
-          <w:rFonts w:eastAsia="Open Sans" w:cs="Open Sans" w:ascii="Open Sans" w:hAnsi="Open Sans"/>
-          <w:sz w:val="24"/>
-          <w:szCs w:val="24"/>
-        </w:rPr>
-      </w:r>
-    </w:p>
-    <w:p>
-      <w:pPr>
-        <w:pStyle w:val="Normal"/>
-        <w:rPr>
-          <w:rFonts w:ascii="Arial Unicode MS" w:hAnsi="Arial Unicode MS" w:eastAsia="Arial Unicode MS" w:cs="Arial Unicode MS"/>
-          <w:sz w:val="24"/>
-          <w:szCs w:val="24"/>
-        </w:rPr>
-      </w:pPr>
-      <w:r>
-        <w:rPr>
-          <w:rFonts w:ascii="Arial Unicode MS" w:hAnsi="Arial Unicode MS" w:cs="Arial Unicode MS" w:eastAsia="Arial Unicode MS"/>
-          <w:sz w:val="24"/>
-          <w:szCs w:val="24"/>
-        </w:rPr>
-        <w:t>以下三題只需要選擇兩者即可，分數取最高的兩個。</w:t>
-      </w:r>
-    </w:p>
-    <w:p>
-      <w:pPr>
-        <w:pStyle w:val="Normal"/>
-        <w:numPr>
-          <w:ilvl w:val="0"/>
-          <w:numId w:val="1"/>
-        </w:numPr>
-        <w:ind w:left="720" w:right="0" w:hanging="360"/>
-        <w:rPr>
-          <w:rFonts w:ascii="Arial Unicode MS" w:hAnsi="Arial Unicode MS" w:eastAsia="Arial Unicode MS" w:cs="Arial Unicode MS"/>
-          <w:sz w:val="24"/>
-          <w:szCs w:val="24"/>
-        </w:rPr>
-      </w:pPr>
-      <w:r>
-        <w:rPr>
-          <w:rFonts w:eastAsia="Arial Unicode MS" w:cs="Arial Unicode MS" w:ascii="Arial Unicode MS" w:hAnsi="Arial Unicode MS"/>
-          <w:sz w:val="24"/>
-          <w:szCs w:val="24"/>
-        </w:rPr>
-        <w:t xml:space="preserve">[Knowledge Distillation] </w:t>
-      </w:r>
-      <w:r>
-        <w:rPr>
-          <w:rFonts w:ascii="Arial Unicode MS" w:hAnsi="Arial Unicode MS" w:cs="Arial Unicode MS" w:eastAsia="Arial Unicode MS"/>
-          <w:sz w:val="24"/>
-          <w:szCs w:val="24"/>
-        </w:rPr>
-        <w:t xml:space="preserve">請嘗試比較以下 </w:t>
-      </w:r>
-      <w:r>
-        <w:rPr>
-          <w:rFonts w:eastAsia="Arial Unicode MS" w:cs="Arial Unicode MS" w:ascii="Arial Unicode MS" w:hAnsi="Arial Unicode MS"/>
-          <w:sz w:val="24"/>
-          <w:szCs w:val="24"/>
-        </w:rPr>
-        <w:t>validation accuracy (</w:t>
-      </w:r>
-      <w:r>
-        <w:rPr>
-          <w:rFonts w:ascii="Arial Unicode MS" w:hAnsi="Arial Unicode MS" w:cs="Arial Unicode MS" w:eastAsia="Arial Unicode MS"/>
-          <w:sz w:val="24"/>
-          <w:szCs w:val="24"/>
-        </w:rPr>
-        <w:t xml:space="preserve">兩個 </w:t>
-      </w:r>
-      <w:r>
-        <w:rPr>
-          <w:rFonts w:eastAsia="Arial Unicode MS" w:cs="Arial Unicode MS" w:ascii="Arial Unicode MS" w:hAnsi="Arial Unicode MS"/>
-          <w:sz w:val="24"/>
-          <w:szCs w:val="24"/>
-        </w:rPr>
-        <w:t xml:space="preserve">Teacher Net </w:t>
-      </w:r>
-      <w:r>
-        <w:rPr>
-          <w:rFonts w:ascii="Arial Unicode MS" w:hAnsi="Arial Unicode MS" w:cs="Arial Unicode MS" w:eastAsia="Arial Unicode MS"/>
-          <w:sz w:val="24"/>
-          <w:szCs w:val="24"/>
-        </w:rPr>
-        <w:t>由助教提供</w:t>
-      </w:r>
-      <w:r>
-        <w:rPr>
-          <w:rFonts w:eastAsia="Arial Unicode MS" w:cs="Arial Unicode MS" w:ascii="Arial Unicode MS" w:hAnsi="Arial Unicode MS"/>
-          <w:sz w:val="24"/>
-          <w:szCs w:val="24"/>
-        </w:rPr>
-        <w:t>)</w:t>
-      </w:r>
-      <w:r>
-        <w:rPr>
-          <w:rFonts w:ascii="Arial Unicode MS" w:hAnsi="Arial Unicode MS" w:cs="Arial Unicode MS" w:eastAsia="Arial Unicode MS"/>
-          <w:sz w:val="24"/>
-          <w:szCs w:val="24"/>
-        </w:rPr>
-        <w:t xml:space="preserve">以及 </w:t>
-      </w:r>
-      <w:r>
-        <w:rPr>
-          <w:rFonts w:eastAsia="Arial Unicode MS" w:cs="Arial Unicode MS" w:ascii="Arial Unicode MS" w:hAnsi="Arial Unicode MS"/>
-          <w:sz w:val="24"/>
-          <w:szCs w:val="24"/>
-        </w:rPr>
-        <w:t xml:space="preserve">student </w:t>
-      </w:r>
-      <w:r>
-        <w:rPr>
-          <w:rFonts w:ascii="Arial Unicode MS" w:hAnsi="Arial Unicode MS" w:cs="Arial Unicode MS" w:eastAsia="Arial Unicode MS"/>
-          <w:sz w:val="24"/>
-          <w:szCs w:val="24"/>
-        </w:rPr>
-        <w:t xml:space="preserve">的總參數量以及架構，並嘗試解釋為甚麼有這樣的結果。你的 </w:t>
-      </w:r>
-      <w:r>
-        <w:rPr>
-          <w:rFonts w:eastAsia="Arial Unicode MS" w:cs="Arial Unicode MS" w:ascii="Arial Unicode MS" w:hAnsi="Arial Unicode MS"/>
-          <w:sz w:val="24"/>
-          <w:szCs w:val="24"/>
-        </w:rPr>
-        <w:t xml:space="preserve">Student Net </w:t>
-      </w:r>
-      <w:r>
-        <w:rPr>
-          <w:rFonts w:ascii="Arial Unicode MS" w:hAnsi="Arial Unicode MS" w:cs="Arial Unicode MS" w:eastAsia="Arial Unicode MS"/>
-          <w:sz w:val="24"/>
-          <w:szCs w:val="24"/>
-        </w:rPr>
-        <w:t xml:space="preserve">的參數量必須要小於 </w:t>
-      </w:r>
-      <w:r>
-        <w:rPr>
-          <w:rFonts w:eastAsia="Arial Unicode MS" w:cs="Arial Unicode MS" w:ascii="Arial Unicode MS" w:hAnsi="Arial Unicode MS"/>
-          <w:sz w:val="24"/>
-          <w:szCs w:val="24"/>
-        </w:rPr>
-        <w:t xml:space="preserve">Teacher Net </w:t>
-      </w:r>
-      <w:r>
-        <w:rPr>
-          <w:rFonts w:ascii="Arial Unicode MS" w:hAnsi="Arial Unicode MS" w:cs="Arial Unicode MS" w:eastAsia="Arial Unicode MS"/>
-          <w:sz w:val="24"/>
-          <w:szCs w:val="24"/>
-        </w:rPr>
-        <w:t>的參數量。</w:t>
-      </w:r>
-      <w:r>
-        <w:rPr>
-          <w:rFonts w:eastAsia="Arial Unicode MS" w:cs="Arial Unicode MS" w:ascii="Arial Unicode MS" w:hAnsi="Arial Unicode MS"/>
-          <w:sz w:val="24"/>
-          <w:szCs w:val="24"/>
-        </w:rPr>
-        <w:t>(2%)</w:t>
-        <w:br/>
-        <w:t>x. Teacher net architecture and # of parameters: torchvision’s ResNet18, with 11,182,155 parameters.</w:t>
-        <w:br/>
-        <w:t xml:space="preserve">y. Student net architecture and # of parameters: </w:t>
-        <w:br/>
-        <w:t>a. Teacher net (ResNet18) from scratch: 80.09%</w:t>
-      </w:r>
-    </w:p>
-    <w:p>
-      <w:pPr>
-        <w:pStyle w:val="Normal"/>
-        <w:ind w:left="0" w:right="0" w:hanging="0"/>
-        <w:rPr>
-          <w:rFonts w:ascii="Open Sans" w:hAnsi="Open Sans" w:eastAsia="Open Sans" w:cs="Open Sans"/>
-          <w:sz w:val="24"/>
-          <w:szCs w:val="24"/>
-        </w:rPr>
-      </w:pPr>
-      <w:r>
-        <w:rPr>
-          <w:rFonts w:eastAsia="Open Sans" w:cs="Open Sans" w:ascii="Open Sans" w:hAnsi="Open Sans"/>
-          <w:sz w:val="24"/>
-          <w:szCs w:val="24"/>
-        </w:rPr>
-        <w:t>b. Teacher net (ResNet18) ImageNet pretrained &amp; fine-tune: 88.41%</w:t>
-      </w:r>
-    </w:p>
-    <w:p>
-      <w:pPr>
-        <w:pStyle w:val="Normal"/>
-        <w:ind w:left="0" w:right="0" w:hanging="0"/>
-        <w:rPr>
-          <w:rFonts w:ascii="Open Sans" w:hAnsi="Open Sans" w:eastAsia="Open Sans" w:cs="Open Sans"/>
-          <w:sz w:val="24"/>
-          <w:szCs w:val="24"/>
-        </w:rPr>
-      </w:pPr>
-      <w:r>
-        <w:rPr>
-          <w:rFonts w:eastAsia="Open Sans" w:cs="Open Sans" w:ascii="Open Sans" w:hAnsi="Open Sans"/>
-          <w:sz w:val="24"/>
-          <w:szCs w:val="24"/>
-        </w:rPr>
-        <w:t>c. Your student net from scratch:</w:t>
-      </w:r>
-    </w:p>
-    <w:p>
-      <w:pPr>
-        <w:pStyle w:val="Normal"/>
-        <w:ind w:left="0" w:right="0" w:hanging="0"/>
-        <w:rPr>
-          <w:rFonts w:ascii="Open Sans" w:hAnsi="Open Sans" w:eastAsia="Open Sans" w:cs="Open Sans"/>
-          <w:sz w:val="24"/>
-          <w:szCs w:val="24"/>
-        </w:rPr>
-      </w:pPr>
-      <w:r>
-        <w:rPr>
-          <w:rFonts w:eastAsia="Open Sans" w:cs="Open Sans" w:ascii="Open Sans" w:hAnsi="Open Sans"/>
-          <w:sz w:val="24"/>
-          <w:szCs w:val="24"/>
-        </w:rPr>
-        <w:t>d. Your student net KD from (a.):</w:t>
-      </w:r>
-    </w:p>
-    <w:p>
-      <w:pPr>
-        <w:pStyle w:val="Normal"/>
-        <w:ind w:left="0" w:right="0" w:hanging="0"/>
-        <w:rPr>
-          <w:rFonts w:ascii="Open Sans" w:hAnsi="Open Sans" w:eastAsia="Open Sans" w:cs="Open Sans"/>
-          <w:sz w:val="24"/>
-          <w:szCs w:val="24"/>
-        </w:rPr>
-      </w:pPr>
-      <w:r>
-        <w:rPr>
-          <w:rFonts w:eastAsia="Open Sans" w:cs="Open Sans" w:ascii="Open Sans" w:hAnsi="Open Sans"/>
-          <w:sz w:val="24"/>
-          <w:szCs w:val="24"/>
-        </w:rPr>
-        <w:t>e. Your student net KD from (b.):</w:t>
       </w:r>
     </w:p>
     <w:tbl>
@@ -1430,115 +436,143 @@
         </w:tblCellMar>
       </w:tblPr>
       <w:tblGrid>
-        <w:gridCol w:w="2256"/>
-        <w:gridCol w:w="2257"/>
-        <w:gridCol w:w="2256"/>
-        <w:gridCol w:w="2256"/>
+        <w:gridCol w:w="1675"/>
+        <w:gridCol w:w="1333"/>
+        <w:gridCol w:w="1505"/>
+        <w:gridCol w:w="1505"/>
+        <w:gridCol w:w="1504"/>
+        <w:gridCol w:w="1503"/>
       </w:tblGrid>
       <w:tr>
         <w:trPr/>
         <w:tc>
           <w:tcPr>
-            <w:tcW w:w="2256" w:type="dxa"/>
-            <w:tcBorders>
-              <w:top w:val="single" w:sz="2" w:space="0" w:color="000001"/>
-              <w:left w:val="single" w:sz="2" w:space="0" w:color="000001"/>
-              <w:bottom w:val="single" w:sz="2" w:space="0" w:color="000001"/>
-              <w:insideH w:val="single" w:sz="2" w:space="0" w:color="000001"/>
-            </w:tcBorders>
-            <w:shd w:fill="FFFFFF" w:val="clear"/>
-            <w:tcMar>
-              <w:left w:w="48" w:type="dxa"/>
-            </w:tcMar>
-          </w:tcPr>
-          <w:p>
-            <w:pPr>
-              <w:pStyle w:val="Normal"/>
-              <w:ind w:left="0" w:right="0" w:hanging="0"/>
-              <w:rPr>
-                <w:rFonts w:ascii="Arial Unicode MS" w:hAnsi="Arial Unicode MS" w:eastAsia="Arial Unicode MS" w:cs="Arial Unicode MS"/>
-                <w:sz w:val="24"/>
-                <w:szCs w:val="24"/>
-              </w:rPr>
-            </w:pPr>
-            <w:r>
-              <w:rPr>
-                <w:rFonts w:eastAsia="Arial Unicode MS" w:cs="Arial Unicode MS" w:ascii="Arial Unicode MS" w:hAnsi="Arial Unicode MS"/>
-                <w:sz w:val="24"/>
-                <w:szCs w:val="24"/>
-              </w:rPr>
-            </w:r>
-          </w:p>
-        </w:tc>
-        <w:tc>
-          <w:tcPr>
-            <w:tcW w:w="2257" w:type="dxa"/>
-            <w:tcBorders>
-              <w:top w:val="single" w:sz="2" w:space="0" w:color="000001"/>
-              <w:left w:val="single" w:sz="2" w:space="0" w:color="000001"/>
-              <w:bottom w:val="single" w:sz="2" w:space="0" w:color="000001"/>
-              <w:insideH w:val="single" w:sz="2" w:space="0" w:color="000001"/>
-            </w:tcBorders>
-            <w:shd w:fill="FFFFFF" w:val="clear"/>
-            <w:tcMar>
-              <w:left w:w="48" w:type="dxa"/>
-            </w:tcMar>
-          </w:tcPr>
-          <w:p>
-            <w:pPr>
-              <w:pStyle w:val="TableContents"/>
-              <w:rPr>
-                <w:rFonts w:ascii="Open Sans" w:hAnsi="Open Sans" w:eastAsia="Open Sans" w:cs="Open Sans"/>
-                <w:sz w:val="24"/>
-                <w:szCs w:val="24"/>
-              </w:rPr>
-            </w:pPr>
-            <w:r>
-              <w:rPr>
-                <w:rFonts w:eastAsia="Open Sans" w:cs="Open Sans" w:ascii="Open Sans" w:hAnsi="Open Sans"/>
-                <w:sz w:val="24"/>
-                <w:szCs w:val="24"/>
-              </w:rPr>
-              <w:t>Validation acc</w:t>
-            </w:r>
-          </w:p>
-        </w:tc>
-        <w:tc>
-          <w:tcPr>
-            <w:tcW w:w="2256" w:type="dxa"/>
-            <w:tcBorders>
-              <w:top w:val="single" w:sz="2" w:space="0" w:color="000001"/>
-              <w:left w:val="single" w:sz="2" w:space="0" w:color="000001"/>
-              <w:bottom w:val="single" w:sz="2" w:space="0" w:color="000001"/>
-              <w:insideH w:val="single" w:sz="2" w:space="0" w:color="000001"/>
-            </w:tcBorders>
-            <w:shd w:fill="FFFFFF" w:val="clear"/>
-            <w:tcMar>
-              <w:left w:w="48" w:type="dxa"/>
-            </w:tcMar>
-          </w:tcPr>
-          <w:p>
-            <w:pPr>
-              <w:pStyle w:val="TableContents"/>
-              <w:rPr>
-                <w:rFonts w:ascii="Open Sans" w:hAnsi="Open Sans" w:eastAsia="Open Sans" w:cs="Open Sans"/>
-                <w:sz w:val="24"/>
-                <w:szCs w:val="24"/>
-              </w:rPr>
-            </w:pPr>
-            <w:r>
-              <w:rPr>
-                <w:rFonts w:eastAsia="Open Sans" w:cs="Open Sans" w:ascii="Open Sans" w:hAnsi="Open Sans"/>
-                <w:sz w:val="24"/>
-                <w:szCs w:val="24"/>
-              </w:rPr>
-              <w:t>Model size</w:t>
-            </w:r>
-          </w:p>
-        </w:tc>
-        <w:tc>
-          <w:tcPr>
-            <w:tcW w:w="2256" w:type="dxa"/>
+            <w:tcW w:w="1675" w:type="dxa"/>
+            <w:tcBorders>
+              <w:top w:val="single" w:sz="2" w:space="0" w:color="000001"/>
+              <w:left w:val="single" w:sz="2" w:space="0" w:color="000001"/>
+              <w:bottom w:val="single" w:sz="2" w:space="0" w:color="000001"/>
+              <w:insideH w:val="single" w:sz="2" w:space="0" w:color="000001"/>
+            </w:tcBorders>
+            <w:shd w:fill="auto" w:val="clear"/>
+            <w:tcMar>
+              <w:left w:w="48" w:type="dxa"/>
+            </w:tcMar>
+          </w:tcPr>
+          <w:p>
+            <w:pPr>
+              <w:pStyle w:val="TableContents"/>
+              <w:rPr/>
+            </w:pPr>
+            <w:r>
+              <w:rPr/>
+              <w:t>Orig bin</w:t>
+            </w:r>
+          </w:p>
+        </w:tc>
+        <w:tc>
+          <w:tcPr>
+            <w:tcW w:w="1333" w:type="dxa"/>
+            <w:tcBorders>
+              <w:top w:val="single" w:sz="2" w:space="0" w:color="000001"/>
+              <w:left w:val="single" w:sz="2" w:space="0" w:color="000001"/>
+              <w:bottom w:val="single" w:sz="2" w:space="0" w:color="000001"/>
+              <w:insideH w:val="single" w:sz="2" w:space="0" w:color="000001"/>
+            </w:tcBorders>
+            <w:shd w:fill="auto" w:val="clear"/>
+            <w:tcMar>
+              <w:left w:w="48" w:type="dxa"/>
+            </w:tcMar>
+          </w:tcPr>
+          <w:p>
+            <w:pPr>
+              <w:pStyle w:val="TableContents"/>
+              <w:rPr/>
+            </w:pPr>
+            <w:r>
+              <w:rPr/>
+              <w:t>Acc on val</w:t>
+            </w:r>
+          </w:p>
+        </w:tc>
+        <w:tc>
+          <w:tcPr>
+            <w:tcW w:w="1505" w:type="dxa"/>
+            <w:tcBorders>
+              <w:top w:val="single" w:sz="2" w:space="0" w:color="000001"/>
+              <w:left w:val="single" w:sz="2" w:space="0" w:color="000001"/>
+              <w:bottom w:val="single" w:sz="2" w:space="0" w:color="000001"/>
+              <w:insideH w:val="single" w:sz="2" w:space="0" w:color="000001"/>
+            </w:tcBorders>
+            <w:shd w:fill="auto" w:val="clear"/>
+            <w:tcMar>
+              <w:left w:w="48" w:type="dxa"/>
+            </w:tcMar>
+          </w:tcPr>
+          <w:p>
+            <w:pPr>
+              <w:pStyle w:val="TableContents"/>
+              <w:rPr/>
+            </w:pPr>
+            <w:r>
+              <w:rPr/>
+              <w:t>Compressed acc on val</w:t>
+            </w:r>
+          </w:p>
+        </w:tc>
+        <w:tc>
+          <w:tcPr>
+            <w:tcW w:w="1505" w:type="dxa"/>
+            <w:tcBorders>
+              <w:top w:val="single" w:sz="2" w:space="0" w:color="000001"/>
+              <w:left w:val="single" w:sz="2" w:space="0" w:color="000001"/>
+              <w:bottom w:val="single" w:sz="2" w:space="0" w:color="000001"/>
+              <w:insideH w:val="single" w:sz="2" w:space="0" w:color="000001"/>
+            </w:tcBorders>
+            <w:shd w:fill="auto" w:val="clear"/>
+            <w:tcMar>
+              <w:left w:w="48" w:type="dxa"/>
+            </w:tcMar>
+          </w:tcPr>
+          <w:p>
+            <w:pPr>
+              <w:pStyle w:val="TableContents"/>
+              <w:rPr/>
+            </w:pPr>
+            <w:r>
+              <w:rPr/>
+              <w:t>Compressed acc on kaggle</w:t>
+            </w:r>
+          </w:p>
+        </w:tc>
+        <w:tc>
+          <w:tcPr>
+            <w:tcW w:w="1504" w:type="dxa"/>
+            <w:tcBorders>
+              <w:top w:val="single" w:sz="2" w:space="0" w:color="000001"/>
+              <w:left w:val="single" w:sz="2" w:space="0" w:color="000001"/>
+              <w:bottom w:val="single" w:sz="2" w:space="0" w:color="000001"/>
+              <w:insideH w:val="single" w:sz="2" w:space="0" w:color="000001"/>
+            </w:tcBorders>
+            <w:shd w:fill="auto" w:val="clear"/>
+            <w:tcMar>
+              <w:left w:w="48" w:type="dxa"/>
+            </w:tcMar>
+          </w:tcPr>
+          <w:p>
+            <w:pPr>
+              <w:pStyle w:val="TableContents"/>
+              <w:rPr/>
+            </w:pPr>
+            <w:r>
+              <w:rPr/>
+              <w:t>Model parameters</w:t>
+            </w:r>
+          </w:p>
+        </w:tc>
+        <w:tc>
+          <w:tcPr>
+            <w:tcW w:w="1503" w:type="dxa"/>
             <w:tcBorders>
               <w:top w:val="single" w:sz="2" w:space="0" w:color="000001"/>
               <w:left w:val="single" w:sz="2" w:space="0" w:color="000001"/>
@@ -1547,27 +581,19 @@
               <w:insideH w:val="single" w:sz="2" w:space="0" w:color="000001"/>
               <w:insideV w:val="single" w:sz="2" w:space="0" w:color="000001"/>
             </w:tcBorders>
-            <w:shd w:fill="FFFFFF" w:val="clear"/>
-            <w:tcMar>
-              <w:left w:w="48" w:type="dxa"/>
-            </w:tcMar>
-          </w:tcPr>
-          <w:p>
-            <w:pPr>
-              <w:pStyle w:val="TableContents"/>
-              <w:rPr>
-                <w:rFonts w:ascii="Open Sans" w:hAnsi="Open Sans" w:eastAsia="Open Sans" w:cs="Open Sans"/>
-                <w:sz w:val="24"/>
-                <w:szCs w:val="24"/>
-              </w:rPr>
-            </w:pPr>
-            <w:r>
-              <w:rPr>
-                <w:rFonts w:eastAsia="Open Sans" w:cs="Open Sans" w:ascii="Open Sans" w:hAnsi="Open Sans"/>
-                <w:sz w:val="24"/>
-                <w:szCs w:val="24"/>
-              </w:rPr>
-              <w:t>Parameters</w:t>
+            <w:shd w:fill="auto" w:val="clear"/>
+            <w:tcMar>
+              <w:left w:w="48" w:type="dxa"/>
+            </w:tcMar>
+          </w:tcPr>
+          <w:p>
+            <w:pPr>
+              <w:pStyle w:val="TableContents"/>
+              <w:rPr/>
+            </w:pPr>
+            <w:r>
+              <w:rPr/>
+              <w:t>Final pkl model file size</w:t>
             </w:r>
           </w:p>
         </w:tc>
@@ -1576,14 +602,89 @@
         <w:trPr/>
         <w:tc>
           <w:tcPr>
-            <w:tcW w:w="2256" w:type="dxa"/>
-            <w:tcBorders>
-              <w:top w:val="single" w:sz="2" w:space="0" w:color="000001"/>
-              <w:left w:val="single" w:sz="2" w:space="0" w:color="000001"/>
-              <w:bottom w:val="single" w:sz="2" w:space="0" w:color="000001"/>
-              <w:insideH w:val="single" w:sz="2" w:space="0" w:color="000001"/>
-            </w:tcBorders>
-            <w:shd w:fill="FFFFFF" w:val="clear"/>
+            <w:tcW w:w="1675" w:type="dxa"/>
+            <w:tcBorders>
+              <w:top w:val="single" w:sz="2" w:space="0" w:color="000001"/>
+              <w:left w:val="single" w:sz="2" w:space="0" w:color="000001"/>
+              <w:bottom w:val="single" w:sz="2" w:space="0" w:color="000001"/>
+              <w:insideH w:val="single" w:sz="2" w:space="0" w:color="000001"/>
+            </w:tcBorders>
+            <w:shd w:fill="auto" w:val="clear"/>
+            <w:tcMar>
+              <w:left w:w="48" w:type="dxa"/>
+            </w:tcMar>
+          </w:tcPr>
+          <w:p>
+            <w:pPr>
+              <w:pStyle w:val="TableContents"/>
+              <w:rPr/>
+            </w:pPr>
+            <w:r>
+              <w:rPr/>
+              <w:t>student_custom_small</w:t>
+            </w:r>
+          </w:p>
+        </w:tc>
+        <w:tc>
+          <w:tcPr>
+            <w:tcW w:w="1333" w:type="dxa"/>
+            <w:tcBorders>
+              <w:top w:val="single" w:sz="2" w:space="0" w:color="000001"/>
+              <w:left w:val="single" w:sz="2" w:space="0" w:color="000001"/>
+              <w:bottom w:val="single" w:sz="2" w:space="0" w:color="000001"/>
+              <w:insideH w:val="single" w:sz="2" w:space="0" w:color="000001"/>
+            </w:tcBorders>
+            <w:shd w:fill="auto" w:val="clear"/>
+            <w:tcMar>
+              <w:left w:w="48" w:type="dxa"/>
+            </w:tcMar>
+          </w:tcPr>
+          <w:p>
+            <w:pPr>
+              <w:pStyle w:val="TableContents"/>
+              <w:rPr/>
+            </w:pPr>
+            <w:r>
+              <w:rPr/>
+              <w:t>0.8137</w:t>
+            </w:r>
+          </w:p>
+        </w:tc>
+        <w:tc>
+          <w:tcPr>
+            <w:tcW w:w="1505" w:type="dxa"/>
+            <w:tcBorders>
+              <w:top w:val="single" w:sz="2" w:space="0" w:color="000001"/>
+              <w:left w:val="single" w:sz="2" w:space="0" w:color="000001"/>
+              <w:bottom w:val="single" w:sz="2" w:space="0" w:color="000001"/>
+              <w:insideH w:val="single" w:sz="2" w:space="0" w:color="000001"/>
+            </w:tcBorders>
+            <w:shd w:fill="auto" w:val="clear"/>
+            <w:tcMar>
+              <w:left w:w="48" w:type="dxa"/>
+            </w:tcMar>
+          </w:tcPr>
+          <w:p>
+            <w:pPr>
+              <w:pStyle w:val="TableContents"/>
+              <w:rPr/>
+            </w:pPr>
+            <w:r>
+              <w:rPr/>
+              <w:t>0.8087</w:t>
+            </w:r>
+          </w:p>
+        </w:tc>
+        <w:tc>
+          <w:tcPr>
+            <w:tcW w:w="1505" w:type="dxa"/>
+            <w:tcBorders>
+              <w:top w:val="single" w:sz="2" w:space="0" w:color="000001"/>
+              <w:left w:val="single" w:sz="2" w:space="0" w:color="000001"/>
+              <w:bottom w:val="single" w:sz="2" w:space="0" w:color="000001"/>
+              <w:insideH w:val="single" w:sz="2" w:space="0" w:color="000001"/>
+            </w:tcBorders>
+            <w:shd w:fill="auto" w:val="clear"/>
             <w:tcMar>
               <w:left w:w="48" w:type="dxa"/>
             </w:tcMar>
@@ -1591,29 +692,33 @@
           <w:p>
             <w:pPr>
               <w:pStyle w:val="Normal"/>
-              <w:ind w:left="0" w:right="0" w:hanging="0"/>
-              <w:rPr/>
-            </w:pPr>
-            <w:r>
-              <w:rPr>
-                <w:rFonts w:eastAsia="Arial Unicode MS" w:cs="Arial Unicode MS" w:ascii="Arial Unicode MS" w:hAnsi="Arial Unicode MS"/>
-                <w:sz w:val="24"/>
-                <w:szCs w:val="24"/>
-              </w:rPr>
-              <w:t>a. Teacher net (ResNet18) from scratch</w:t>
-            </w:r>
-          </w:p>
-        </w:tc>
-        <w:tc>
-          <w:tcPr>
-            <w:tcW w:w="2257" w:type="dxa"/>
-            <w:tcBorders>
-              <w:top w:val="single" w:sz="2" w:space="0" w:color="000001"/>
-              <w:left w:val="single" w:sz="2" w:space="0" w:color="000001"/>
-              <w:bottom w:val="single" w:sz="2" w:space="0" w:color="000001"/>
-              <w:insideH w:val="single" w:sz="2" w:space="0" w:color="000001"/>
-            </w:tcBorders>
-            <w:shd w:fill="FFFFFF" w:val="clear"/>
+              <w:rPr/>
+            </w:pPr>
+            <w:r>
+              <w:rPr/>
+              <w:t>0.8344</w:t>
+            </w:r>
+          </w:p>
+          <w:p>
+            <w:pPr>
+              <w:pStyle w:val="TableContents"/>
+              <w:rPr/>
+            </w:pPr>
+            <w:r>
+              <w:rPr/>
+            </w:r>
+          </w:p>
+        </w:tc>
+        <w:tc>
+          <w:tcPr>
+            <w:tcW w:w="1504" w:type="dxa"/>
+            <w:tcBorders>
+              <w:top w:val="single" w:sz="2" w:space="0" w:color="000001"/>
+              <w:left w:val="single" w:sz="2" w:space="0" w:color="000001"/>
+              <w:bottom w:val="single" w:sz="2" w:space="0" w:color="000001"/>
+              <w:insideH w:val="single" w:sz="2" w:space="0" w:color="000001"/>
+            </w:tcBorders>
+            <w:shd w:fill="auto" w:val="clear"/>
             <w:tcMar>
               <w:left w:w="48" w:type="dxa"/>
             </w:tcMar>
@@ -1621,59 +726,17 @@
           <w:p>
             <w:pPr>
               <w:pStyle w:val="Normal"/>
-              <w:ind w:left="0" w:right="0" w:hanging="0"/>
-              <w:rPr>
-                <w:rFonts w:ascii="Arial Unicode MS" w:hAnsi="Arial Unicode MS" w:eastAsia="Arial Unicode MS" w:cs="Arial Unicode MS"/>
-                <w:sz w:val="24"/>
-                <w:szCs w:val="24"/>
-              </w:rPr>
-            </w:pPr>
-            <w:r>
-              <w:rPr>
-                <w:rFonts w:eastAsia="Arial Unicode MS" w:cs="Arial Unicode MS" w:ascii="Arial Unicode MS" w:hAnsi="Arial Unicode MS"/>
-                <w:sz w:val="24"/>
-                <w:szCs w:val="24"/>
-              </w:rPr>
-              <w:t>0.8012</w:t>
-            </w:r>
-          </w:p>
-        </w:tc>
-        <w:tc>
-          <w:tcPr>
-            <w:tcW w:w="2256" w:type="dxa"/>
-            <w:tcBorders>
-              <w:top w:val="single" w:sz="2" w:space="0" w:color="000001"/>
-              <w:left w:val="single" w:sz="2" w:space="0" w:color="000001"/>
-              <w:bottom w:val="single" w:sz="2" w:space="0" w:color="000001"/>
-              <w:insideH w:val="single" w:sz="2" w:space="0" w:color="000001"/>
-            </w:tcBorders>
-            <w:shd w:fill="FFFFFF" w:val="clear"/>
-            <w:tcMar>
-              <w:left w:w="48" w:type="dxa"/>
-            </w:tcMar>
-          </w:tcPr>
-          <w:p>
-            <w:pPr>
-              <w:pStyle w:val="TableContents"/>
-              <w:rPr>
-                <w:rFonts w:ascii="Open Sans" w:hAnsi="Open Sans" w:eastAsia="Open Sans" w:cs="Open Sans"/>
-                <w:sz w:val="24"/>
-                <w:szCs w:val="24"/>
-              </w:rPr>
-            </w:pPr>
-            <w:r>
-              <w:rPr>
-                <w:rFonts w:eastAsia="Open Sans" w:cs="Open Sans" w:ascii="Open Sans" w:hAnsi="Open Sans"/>
-                <w:sz w:val="24"/>
-                <w:szCs w:val="24"/>
-              </w:rPr>
-              <w:t>44,788,712</w:t>
-            </w:r>
-          </w:p>
-        </w:tc>
-        <w:tc>
-          <w:tcPr>
-            <w:tcW w:w="2256" w:type="dxa"/>
+              <w:rPr/>
+            </w:pPr>
+            <w:r>
+              <w:rPr/>
+              <w:t>256779</w:t>
+            </w:r>
+          </w:p>
+        </w:tc>
+        <w:tc>
+          <w:tcPr>
+            <w:tcW w:w="1503" w:type="dxa"/>
             <w:tcBorders>
               <w:top w:val="single" w:sz="2" w:space="0" w:color="000001"/>
               <w:left w:val="single" w:sz="2" w:space="0" w:color="000001"/>
@@ -1682,7 +745,7 @@
               <w:insideH w:val="single" w:sz="2" w:space="0" w:color="000001"/>
               <w:insideV w:val="single" w:sz="2" w:space="0" w:color="000001"/>
             </w:tcBorders>
-            <w:shd w:fill="FFFFFF" w:val="clear"/>
+            <w:shd w:fill="auto" w:val="clear"/>
             <w:tcMar>
               <w:left w:w="48" w:type="dxa"/>
             </w:tcMar>
@@ -1690,20 +753,11 @@
           <w:p>
             <w:pPr>
               <w:pStyle w:val="Normal"/>
-              <w:ind w:right="0" w:hanging="0"/>
-              <w:rPr>
-                <w:rFonts w:ascii="Arial Unicode MS" w:hAnsi="Arial Unicode MS" w:eastAsia="Arial Unicode MS" w:cs="Arial Unicode MS"/>
-                <w:sz w:val="24"/>
-                <w:szCs w:val="24"/>
-              </w:rPr>
-            </w:pPr>
-            <w:r>
-              <w:rPr>
-                <w:rFonts w:eastAsia="Arial Unicode MS" w:cs="Arial Unicode MS" w:ascii="Arial Unicode MS" w:hAnsi="Arial Unicode MS"/>
-                <w:sz w:val="24"/>
-                <w:szCs w:val="24"/>
-              </w:rPr>
-              <w:t>11,182,155</w:t>
+              <w:rPr/>
+            </w:pPr>
+            <w:r>
+              <w:rPr/>
+              <w:t>268471</w:t>
             </w:r>
           </w:p>
         </w:tc>
@@ -1712,14 +766,89 @@
         <w:trPr/>
         <w:tc>
           <w:tcPr>
-            <w:tcW w:w="2256" w:type="dxa"/>
-            <w:tcBorders>
-              <w:top w:val="single" w:sz="2" w:space="0" w:color="000001"/>
-              <w:left w:val="single" w:sz="2" w:space="0" w:color="000001"/>
-              <w:bottom w:val="single" w:sz="2" w:space="0" w:color="000001"/>
-              <w:insideH w:val="single" w:sz="2" w:space="0" w:color="000001"/>
-            </w:tcBorders>
-            <w:shd w:fill="FFFFFF" w:val="clear"/>
+            <w:tcW w:w="1675" w:type="dxa"/>
+            <w:tcBorders>
+              <w:top w:val="single" w:sz="2" w:space="0" w:color="000001"/>
+              <w:left w:val="single" w:sz="2" w:space="0" w:color="000001"/>
+              <w:bottom w:val="single" w:sz="2" w:space="0" w:color="000001"/>
+              <w:insideH w:val="single" w:sz="2" w:space="0" w:color="000001"/>
+            </w:tcBorders>
+            <w:shd w:fill="auto" w:val="clear"/>
+            <w:tcMar>
+              <w:left w:w="48" w:type="dxa"/>
+            </w:tcMar>
+          </w:tcPr>
+          <w:p>
+            <w:pPr>
+              <w:pStyle w:val="TableContents"/>
+              <w:rPr/>
+            </w:pPr>
+            <w:r>
+              <w:rPr/>
+              <w:t>student_model_202ep</w:t>
+            </w:r>
+          </w:p>
+        </w:tc>
+        <w:tc>
+          <w:tcPr>
+            <w:tcW w:w="1333" w:type="dxa"/>
+            <w:tcBorders>
+              <w:top w:val="single" w:sz="2" w:space="0" w:color="000001"/>
+              <w:left w:val="single" w:sz="2" w:space="0" w:color="000001"/>
+              <w:bottom w:val="single" w:sz="2" w:space="0" w:color="000001"/>
+              <w:insideH w:val="single" w:sz="2" w:space="0" w:color="000001"/>
+            </w:tcBorders>
+            <w:shd w:fill="auto" w:val="clear"/>
+            <w:tcMar>
+              <w:left w:w="48" w:type="dxa"/>
+            </w:tcMar>
+          </w:tcPr>
+          <w:p>
+            <w:pPr>
+              <w:pStyle w:val="TableContents"/>
+              <w:rPr/>
+            </w:pPr>
+            <w:r>
+              <w:rPr/>
+              <w:t>0.8207</w:t>
+            </w:r>
+          </w:p>
+        </w:tc>
+        <w:tc>
+          <w:tcPr>
+            <w:tcW w:w="1505" w:type="dxa"/>
+            <w:tcBorders>
+              <w:top w:val="single" w:sz="2" w:space="0" w:color="000001"/>
+              <w:left w:val="single" w:sz="2" w:space="0" w:color="000001"/>
+              <w:bottom w:val="single" w:sz="2" w:space="0" w:color="000001"/>
+              <w:insideH w:val="single" w:sz="2" w:space="0" w:color="000001"/>
+            </w:tcBorders>
+            <w:shd w:fill="auto" w:val="clear"/>
+            <w:tcMar>
+              <w:left w:w="48" w:type="dxa"/>
+            </w:tcMar>
+          </w:tcPr>
+          <w:p>
+            <w:pPr>
+              <w:pStyle w:val="TableContents"/>
+              <w:rPr/>
+            </w:pPr>
+            <w:r>
+              <w:rPr/>
+              <w:t>0.8155</w:t>
+            </w:r>
+          </w:p>
+        </w:tc>
+        <w:tc>
+          <w:tcPr>
+            <w:tcW w:w="1505" w:type="dxa"/>
+            <w:tcBorders>
+              <w:top w:val="single" w:sz="2" w:space="0" w:color="000001"/>
+              <w:left w:val="single" w:sz="2" w:space="0" w:color="000001"/>
+              <w:bottom w:val="single" w:sz="2" w:space="0" w:color="000001"/>
+              <w:insideH w:val="single" w:sz="2" w:space="0" w:color="000001"/>
+            </w:tcBorders>
+            <w:shd w:fill="auto" w:val="clear"/>
             <w:tcMar>
               <w:left w:w="48" w:type="dxa"/>
             </w:tcMar>
@@ -1727,33 +856,33 @@
           <w:p>
             <w:pPr>
               <w:pStyle w:val="Normal"/>
-              <w:ind w:left="0" w:right="0" w:hanging="0"/>
-              <w:rPr>
-                <w:rFonts w:ascii="Open Sans" w:hAnsi="Open Sans" w:eastAsia="Open Sans" w:cs="Open Sans"/>
-                <w:sz w:val="24"/>
-                <w:szCs w:val="24"/>
-              </w:rPr>
-            </w:pPr>
-            <w:r>
-              <w:rPr>
-                <w:rFonts w:eastAsia="Open Sans" w:cs="Open Sans" w:ascii="Open Sans" w:hAnsi="Open Sans"/>
-                <w:sz w:val="24"/>
-                <w:szCs w:val="24"/>
-              </w:rPr>
-              <w:t>b. Teacher net (ResNet18) ImageNet pretrained &amp; fine-tune</w:t>
-            </w:r>
-          </w:p>
-        </w:tc>
-        <w:tc>
-          <w:tcPr>
-            <w:tcW w:w="2257" w:type="dxa"/>
-            <w:tcBorders>
-              <w:top w:val="single" w:sz="2" w:space="0" w:color="000001"/>
-              <w:left w:val="single" w:sz="2" w:space="0" w:color="000001"/>
-              <w:bottom w:val="single" w:sz="2" w:space="0" w:color="000001"/>
-              <w:insideH w:val="single" w:sz="2" w:space="0" w:color="000001"/>
-            </w:tcBorders>
-            <w:shd w:fill="FFFFFF" w:val="clear"/>
+              <w:rPr/>
+            </w:pPr>
+            <w:r>
+              <w:rPr/>
+              <w:t>0.8332</w:t>
+            </w:r>
+          </w:p>
+          <w:p>
+            <w:pPr>
+              <w:pStyle w:val="TableContents"/>
+              <w:rPr/>
+            </w:pPr>
+            <w:r>
+              <w:rPr/>
+            </w:r>
+          </w:p>
+        </w:tc>
+        <w:tc>
+          <w:tcPr>
+            <w:tcW w:w="1504" w:type="dxa"/>
+            <w:tcBorders>
+              <w:top w:val="single" w:sz="2" w:space="0" w:color="000001"/>
+              <w:left w:val="single" w:sz="2" w:space="0" w:color="000001"/>
+              <w:bottom w:val="single" w:sz="2" w:space="0" w:color="000001"/>
+              <w:insideH w:val="single" w:sz="2" w:space="0" w:color="000001"/>
+            </w:tcBorders>
+            <w:shd w:fill="auto" w:val="clear"/>
             <w:tcMar>
               <w:left w:w="48" w:type="dxa"/>
             </w:tcMar>
@@ -1761,59 +890,17 @@
           <w:p>
             <w:pPr>
               <w:pStyle w:val="Normal"/>
-              <w:ind w:left="0" w:right="0" w:hanging="0"/>
-              <w:rPr>
-                <w:rFonts w:ascii="Open Sans" w:hAnsi="Open Sans" w:eastAsia="Open Sans" w:cs="Open Sans"/>
-                <w:sz w:val="24"/>
-                <w:szCs w:val="24"/>
-              </w:rPr>
-            </w:pPr>
-            <w:r>
-              <w:rPr>
-                <w:rFonts w:eastAsia="Open Sans" w:cs="Open Sans" w:ascii="Open Sans" w:hAnsi="Open Sans"/>
-                <w:sz w:val="24"/>
-                <w:szCs w:val="24"/>
-              </w:rPr>
-              <w:t>0.8851</w:t>
-            </w:r>
-          </w:p>
-        </w:tc>
-        <w:tc>
-          <w:tcPr>
-            <w:tcW w:w="2256" w:type="dxa"/>
-            <w:tcBorders>
-              <w:top w:val="single" w:sz="2" w:space="0" w:color="000001"/>
-              <w:left w:val="single" w:sz="2" w:space="0" w:color="000001"/>
-              <w:bottom w:val="single" w:sz="2" w:space="0" w:color="000001"/>
-              <w:insideH w:val="single" w:sz="2" w:space="0" w:color="000001"/>
-            </w:tcBorders>
-            <w:shd w:fill="FFFFFF" w:val="clear"/>
-            <w:tcMar>
-              <w:left w:w="48" w:type="dxa"/>
-            </w:tcMar>
-          </w:tcPr>
-          <w:p>
-            <w:pPr>
-              <w:pStyle w:val="TableContents"/>
-              <w:rPr>
-                <w:rFonts w:ascii="Open Sans" w:hAnsi="Open Sans" w:eastAsia="Open Sans" w:cs="Open Sans"/>
-                <w:sz w:val="24"/>
-                <w:szCs w:val="24"/>
-              </w:rPr>
-            </w:pPr>
-            <w:r>
-              <w:rPr>
-                <w:rFonts w:eastAsia="Open Sans" w:cs="Open Sans" w:ascii="Open Sans" w:hAnsi="Open Sans"/>
-                <w:sz w:val="24"/>
-                <w:szCs w:val="24"/>
-              </w:rPr>
-              <w:t>44,788,712</w:t>
-            </w:r>
-          </w:p>
-        </w:tc>
-        <w:tc>
-          <w:tcPr>
-            <w:tcW w:w="2256" w:type="dxa"/>
+              <w:rPr/>
+            </w:pPr>
+            <w:r>
+              <w:rPr/>
+              <w:t>256779</w:t>
+            </w:r>
+          </w:p>
+        </w:tc>
+        <w:tc>
+          <w:tcPr>
+            <w:tcW w:w="1503" w:type="dxa"/>
             <w:tcBorders>
               <w:top w:val="single" w:sz="2" w:space="0" w:color="000001"/>
               <w:left w:val="single" w:sz="2" w:space="0" w:color="000001"/>
@@ -1822,7 +909,7 @@
               <w:insideH w:val="single" w:sz="2" w:space="0" w:color="000001"/>
               <w:insideV w:val="single" w:sz="2" w:space="0" w:color="000001"/>
             </w:tcBorders>
-            <w:shd w:fill="FFFFFF" w:val="clear"/>
+            <w:shd w:fill="auto" w:val="clear"/>
             <w:tcMar>
               <w:left w:w="48" w:type="dxa"/>
             </w:tcMar>
@@ -1830,20 +917,11 @@
           <w:p>
             <w:pPr>
               <w:pStyle w:val="Normal"/>
-              <w:ind w:right="0" w:hanging="0"/>
-              <w:rPr>
-                <w:rFonts w:ascii="Arial Unicode MS" w:hAnsi="Arial Unicode MS" w:eastAsia="Arial Unicode MS" w:cs="Arial Unicode MS"/>
-                <w:sz w:val="24"/>
-                <w:szCs w:val="24"/>
-              </w:rPr>
-            </w:pPr>
-            <w:r>
-              <w:rPr>
-                <w:rFonts w:eastAsia="Arial Unicode MS" w:cs="Arial Unicode MS" w:ascii="Arial Unicode MS" w:hAnsi="Arial Unicode MS"/>
-                <w:sz w:val="24"/>
-                <w:szCs w:val="24"/>
-              </w:rPr>
-              <w:t>11,182,155</w:t>
+              <w:rPr/>
+            </w:pPr>
+            <w:r>
+              <w:rPr/>
+              <w:t>268471</w:t>
             </w:r>
           </w:p>
         </w:tc>
@@ -1852,108 +930,132 @@
         <w:trPr/>
         <w:tc>
           <w:tcPr>
-            <w:tcW w:w="2256" w:type="dxa"/>
-            <w:tcBorders>
-              <w:top w:val="single" w:sz="2" w:space="0" w:color="000001"/>
-              <w:left w:val="single" w:sz="2" w:space="0" w:color="000001"/>
-              <w:bottom w:val="single" w:sz="2" w:space="0" w:color="000001"/>
-              <w:insideH w:val="single" w:sz="2" w:space="0" w:color="000001"/>
-            </w:tcBorders>
-            <w:shd w:fill="FFFFFF" w:val="clear"/>
-            <w:tcMar>
-              <w:left w:w="48" w:type="dxa"/>
-            </w:tcMar>
-          </w:tcPr>
-          <w:p>
-            <w:pPr>
-              <w:pStyle w:val="Normal"/>
-              <w:ind w:left="0" w:right="0" w:hanging="0"/>
-              <w:rPr>
-                <w:rFonts w:ascii="Open Sans" w:hAnsi="Open Sans" w:eastAsia="Open Sans" w:cs="Open Sans"/>
-                <w:sz w:val="24"/>
-                <w:szCs w:val="24"/>
-              </w:rPr>
-            </w:pPr>
-            <w:r>
-              <w:rPr>
-                <w:rFonts w:eastAsia="Open Sans" w:cs="Open Sans" w:ascii="Open Sans" w:hAnsi="Open Sans"/>
-                <w:sz w:val="24"/>
-                <w:szCs w:val="24"/>
-              </w:rPr>
-              <w:t>Provided student_custom_small</w:t>
-            </w:r>
-          </w:p>
-        </w:tc>
-        <w:tc>
-          <w:tcPr>
-            <w:tcW w:w="2257" w:type="dxa"/>
-            <w:tcBorders>
-              <w:top w:val="single" w:sz="2" w:space="0" w:color="000001"/>
-              <w:left w:val="single" w:sz="2" w:space="0" w:color="000001"/>
-              <w:bottom w:val="single" w:sz="2" w:space="0" w:color="000001"/>
-              <w:insideH w:val="single" w:sz="2" w:space="0" w:color="000001"/>
-            </w:tcBorders>
-            <w:shd w:fill="FFFFFF" w:val="clear"/>
-            <w:tcMar>
-              <w:left w:w="48" w:type="dxa"/>
-            </w:tcMar>
-          </w:tcPr>
-          <w:p>
-            <w:pPr>
-              <w:pStyle w:val="Normal"/>
-              <w:ind w:left="0" w:right="0" w:hanging="0"/>
-              <w:rPr>
-                <w:rFonts w:ascii="Open Sans" w:hAnsi="Open Sans" w:eastAsia="Open Sans" w:cs="Open Sans"/>
-                <w:sz w:val="24"/>
-                <w:szCs w:val="24"/>
-              </w:rPr>
-            </w:pPr>
-            <w:r>
-              <w:rPr>
-                <w:rFonts w:eastAsia="Open Sans" w:cs="Open Sans" w:ascii="Open Sans" w:hAnsi="Open Sans"/>
-                <w:sz w:val="24"/>
-                <w:szCs w:val="24"/>
-              </w:rPr>
-              <w:t>0.8137</w:t>
-            </w:r>
-          </w:p>
-        </w:tc>
-        <w:tc>
-          <w:tcPr>
-            <w:tcW w:w="2256" w:type="dxa"/>
-            <w:tcBorders>
-              <w:top w:val="single" w:sz="2" w:space="0" w:color="000001"/>
-              <w:left w:val="single" w:sz="2" w:space="0" w:color="000001"/>
-              <w:bottom w:val="single" w:sz="2" w:space="0" w:color="000001"/>
-              <w:insideH w:val="single" w:sz="2" w:space="0" w:color="000001"/>
-            </w:tcBorders>
-            <w:shd w:fill="FFFFFF" w:val="clear"/>
-            <w:tcMar>
-              <w:left w:w="48" w:type="dxa"/>
-            </w:tcMar>
-          </w:tcPr>
-          <w:p>
-            <w:pPr>
-              <w:pStyle w:val="TableContents"/>
-              <w:rPr>
-                <w:rFonts w:ascii="Open Sans" w:hAnsi="Open Sans" w:eastAsia="Open Sans" w:cs="Open Sans"/>
-                <w:sz w:val="24"/>
-                <w:szCs w:val="24"/>
-              </w:rPr>
-            </w:pPr>
-            <w:r>
-              <w:rPr>
-                <w:rFonts w:eastAsia="Open Sans" w:cs="Open Sans" w:ascii="Open Sans" w:hAnsi="Open Sans"/>
-                <w:sz w:val="24"/>
-                <w:szCs w:val="24"/>
-              </w:rPr>
-              <w:t>1047430</w:t>
-            </w:r>
-          </w:p>
-        </w:tc>
-        <w:tc>
-          <w:tcPr>
-            <w:tcW w:w="2256" w:type="dxa"/>
+            <w:tcW w:w="1675" w:type="dxa"/>
+            <w:tcBorders>
+              <w:top w:val="single" w:sz="2" w:space="0" w:color="000001"/>
+              <w:left w:val="single" w:sz="2" w:space="0" w:color="000001"/>
+              <w:bottom w:val="single" w:sz="2" w:space="0" w:color="000001"/>
+              <w:insideH w:val="single" w:sz="2" w:space="0" w:color="000001"/>
+            </w:tcBorders>
+            <w:shd w:fill="auto" w:val="clear"/>
+            <w:tcMar>
+              <w:left w:w="48" w:type="dxa"/>
+            </w:tcMar>
+          </w:tcPr>
+          <w:p>
+            <w:pPr>
+              <w:pStyle w:val="TableContents"/>
+              <w:rPr/>
+            </w:pPr>
+            <w:r>
+              <w:rPr/>
+              <w:t>student_model_deeper_200ep</w:t>
+            </w:r>
+          </w:p>
+        </w:tc>
+        <w:tc>
+          <w:tcPr>
+            <w:tcW w:w="1333" w:type="dxa"/>
+            <w:tcBorders>
+              <w:top w:val="single" w:sz="2" w:space="0" w:color="000001"/>
+              <w:left w:val="single" w:sz="2" w:space="0" w:color="000001"/>
+              <w:bottom w:val="single" w:sz="2" w:space="0" w:color="000001"/>
+              <w:insideH w:val="single" w:sz="2" w:space="0" w:color="000001"/>
+            </w:tcBorders>
+            <w:shd w:fill="auto" w:val="clear"/>
+            <w:tcMar>
+              <w:left w:w="48" w:type="dxa"/>
+            </w:tcMar>
+          </w:tcPr>
+          <w:p>
+            <w:pPr>
+              <w:pStyle w:val="TableContents"/>
+              <w:rPr/>
+            </w:pPr>
+            <w:r>
+              <w:rPr/>
+              <w:t>0.8283</w:t>
+            </w:r>
+          </w:p>
+        </w:tc>
+        <w:tc>
+          <w:tcPr>
+            <w:tcW w:w="1505" w:type="dxa"/>
+            <w:tcBorders>
+              <w:top w:val="single" w:sz="2" w:space="0" w:color="000001"/>
+              <w:left w:val="single" w:sz="2" w:space="0" w:color="000001"/>
+              <w:bottom w:val="single" w:sz="2" w:space="0" w:color="000001"/>
+              <w:insideH w:val="single" w:sz="2" w:space="0" w:color="000001"/>
+            </w:tcBorders>
+            <w:shd w:fill="auto" w:val="clear"/>
+            <w:tcMar>
+              <w:left w:w="48" w:type="dxa"/>
+            </w:tcMar>
+          </w:tcPr>
+          <w:p>
+            <w:pPr>
+              <w:pStyle w:val="TableContents"/>
+              <w:rPr/>
+            </w:pPr>
+            <w:r>
+              <w:rPr/>
+              <w:t>0.8277</w:t>
+            </w:r>
+          </w:p>
+        </w:tc>
+        <w:tc>
+          <w:tcPr>
+            <w:tcW w:w="1505" w:type="dxa"/>
+            <w:tcBorders>
+              <w:top w:val="single" w:sz="2" w:space="0" w:color="000001"/>
+              <w:left w:val="single" w:sz="2" w:space="0" w:color="000001"/>
+              <w:bottom w:val="single" w:sz="2" w:space="0" w:color="000001"/>
+              <w:insideH w:val="single" w:sz="2" w:space="0" w:color="000001"/>
+            </w:tcBorders>
+            <w:shd w:fill="auto" w:val="clear"/>
+            <w:tcMar>
+              <w:left w:w="48" w:type="dxa"/>
+            </w:tcMar>
+          </w:tcPr>
+          <w:p>
+            <w:pPr>
+              <w:pStyle w:val="TableContents"/>
+              <w:rPr/>
+            </w:pPr>
+            <w:r>
+              <w:rPr/>
+              <w:t>0.8446</w:t>
+            </w:r>
+          </w:p>
+        </w:tc>
+        <w:tc>
+          <w:tcPr>
+            <w:tcW w:w="1504" w:type="dxa"/>
+            <w:tcBorders>
+              <w:top w:val="single" w:sz="2" w:space="0" w:color="000001"/>
+              <w:left w:val="single" w:sz="2" w:space="0" w:color="000001"/>
+              <w:bottom w:val="single" w:sz="2" w:space="0" w:color="000001"/>
+              <w:insideH w:val="single" w:sz="2" w:space="0" w:color="000001"/>
+            </w:tcBorders>
+            <w:shd w:fill="auto" w:val="clear"/>
+            <w:tcMar>
+              <w:left w:w="48" w:type="dxa"/>
+            </w:tcMar>
+          </w:tcPr>
+          <w:p>
+            <w:pPr>
+              <w:pStyle w:val="TableContents"/>
+              <w:rPr/>
+            </w:pPr>
+            <w:r>
+              <w:rPr/>
+              <w:t>224011</w:t>
+            </w:r>
+          </w:p>
+        </w:tc>
+        <w:tc>
+          <w:tcPr>
+            <w:tcW w:w="1503" w:type="dxa"/>
             <w:tcBorders>
               <w:top w:val="single" w:sz="2" w:space="0" w:color="000001"/>
               <w:left w:val="single" w:sz="2" w:space="0" w:color="000001"/>
@@ -1962,27 +1064,19 @@
               <w:insideH w:val="single" w:sz="2" w:space="0" w:color="000001"/>
               <w:insideV w:val="single" w:sz="2" w:space="0" w:color="000001"/>
             </w:tcBorders>
-            <w:shd w:fill="FFFFFF" w:val="clear"/>
-            <w:tcMar>
-              <w:left w:w="48" w:type="dxa"/>
-            </w:tcMar>
-          </w:tcPr>
-          <w:p>
-            <w:pPr>
-              <w:pStyle w:val="TableContents"/>
-              <w:rPr>
-                <w:rFonts w:ascii="Open Sans" w:hAnsi="Open Sans" w:eastAsia="Open Sans" w:cs="Open Sans"/>
-                <w:sz w:val="24"/>
-                <w:szCs w:val="24"/>
-              </w:rPr>
-            </w:pPr>
-            <w:r>
-              <w:rPr>
-                <w:rFonts w:eastAsia="Open Sans" w:cs="Open Sans" w:ascii="Open Sans" w:hAnsi="Open Sans"/>
-                <w:sz w:val="24"/>
-                <w:szCs w:val="24"/>
-              </w:rPr>
-              <w:t>X</w:t>
+            <w:shd w:fill="auto" w:val="clear"/>
+            <w:tcMar>
+              <w:left w:w="48" w:type="dxa"/>
+            </w:tcMar>
+          </w:tcPr>
+          <w:p>
+            <w:pPr>
+              <w:pStyle w:val="TableContents"/>
+              <w:rPr/>
+            </w:pPr>
+            <w:r>
+              <w:rPr/>
+              <w:t>236937</w:t>
             </w:r>
           </w:p>
         </w:tc>
@@ -1991,106 +1085,132 @@
         <w:trPr/>
         <w:tc>
           <w:tcPr>
-            <w:tcW w:w="2256" w:type="dxa"/>
-            <w:tcBorders>
-              <w:top w:val="single" w:sz="2" w:space="0" w:color="000001"/>
-              <w:left w:val="single" w:sz="2" w:space="0" w:color="000001"/>
-              <w:bottom w:val="single" w:sz="2" w:space="0" w:color="000001"/>
-              <w:insideH w:val="single" w:sz="2" w:space="0" w:color="000001"/>
-            </w:tcBorders>
-            <w:shd w:fill="FFFFFF" w:val="clear"/>
-            <w:tcMar>
-              <w:left w:w="48" w:type="dxa"/>
-            </w:tcMar>
-          </w:tcPr>
-          <w:p>
-            <w:pPr>
-              <w:pStyle w:val="Normal"/>
-              <w:ind w:left="0" w:right="0" w:hanging="0"/>
-              <w:rPr>
-                <w:rFonts w:ascii="Open Sans" w:hAnsi="Open Sans" w:eastAsia="Open Sans" w:cs="Open Sans"/>
-                <w:sz w:val="24"/>
-                <w:szCs w:val="24"/>
-              </w:rPr>
-            </w:pPr>
-            <w:r>
-              <w:rPr>
-                <w:rFonts w:eastAsia="Open Sans" w:cs="Open Sans" w:ascii="Open Sans" w:hAnsi="Open Sans"/>
-                <w:sz w:val="24"/>
-                <w:szCs w:val="24"/>
-              </w:rPr>
-              <w:t>Student net from scratch</w:t>
-            </w:r>
-          </w:p>
-        </w:tc>
-        <w:tc>
-          <w:tcPr>
-            <w:tcW w:w="2257" w:type="dxa"/>
-            <w:tcBorders>
-              <w:top w:val="single" w:sz="2" w:space="0" w:color="000001"/>
-              <w:left w:val="single" w:sz="2" w:space="0" w:color="000001"/>
-              <w:bottom w:val="single" w:sz="2" w:space="0" w:color="000001"/>
-              <w:insideH w:val="single" w:sz="2" w:space="0" w:color="000001"/>
-            </w:tcBorders>
-            <w:shd w:fill="FFFFFF" w:val="clear"/>
-            <w:tcMar>
-              <w:left w:w="48" w:type="dxa"/>
-            </w:tcMar>
-          </w:tcPr>
-          <w:p>
-            <w:pPr>
-              <w:pStyle w:val="TableContents"/>
-              <w:rPr>
-                <w:rFonts w:ascii="Open Sans" w:hAnsi="Open Sans" w:eastAsia="Open Sans" w:cs="Open Sans"/>
-                <w:sz w:val="24"/>
-                <w:szCs w:val="24"/>
-              </w:rPr>
-            </w:pPr>
-            <w:r>
-              <w:rPr>
-                <w:rFonts w:eastAsia="Open Sans" w:cs="Open Sans" w:ascii="Open Sans" w:hAnsi="Open Sans"/>
-                <w:sz w:val="24"/>
-                <w:szCs w:val="24"/>
-              </w:rPr>
-            </w:r>
-          </w:p>
-        </w:tc>
-        <w:tc>
-          <w:tcPr>
-            <w:tcW w:w="2256" w:type="dxa"/>
-            <w:tcBorders>
-              <w:top w:val="single" w:sz="2" w:space="0" w:color="000001"/>
-              <w:left w:val="single" w:sz="2" w:space="0" w:color="000001"/>
-              <w:bottom w:val="single" w:sz="2" w:space="0" w:color="000001"/>
-              <w:insideH w:val="single" w:sz="2" w:space="0" w:color="000001"/>
-            </w:tcBorders>
-            <w:shd w:fill="FFFFFF" w:val="clear"/>
-            <w:tcMar>
-              <w:left w:w="48" w:type="dxa"/>
-            </w:tcMar>
-          </w:tcPr>
-          <w:p>
-            <w:pPr>
-              <w:pStyle w:val="TableContents"/>
-              <w:rPr>
-                <w:rFonts w:ascii="Open Sans" w:hAnsi="Open Sans" w:eastAsia="Open Sans" w:cs="Open Sans"/>
-                <w:sz w:val="24"/>
-                <w:szCs w:val="24"/>
-              </w:rPr>
-            </w:pPr>
-            <w:r>
-              <w:rPr>
-                <w:rFonts w:eastAsia="Open Sans" w:cs="Open Sans" w:ascii="Open Sans" w:hAnsi="Open Sans"/>
-                <w:sz w:val="24"/>
-                <w:szCs w:val="24"/>
-              </w:rPr>
-              <w:t>1047574</w:t>
-            </w:r>
-          </w:p>
-        </w:tc>
-        <w:tc>
-          <w:tcPr>
-            <w:tcW w:w="2256" w:type="dxa"/>
+            <w:tcW w:w="1675" w:type="dxa"/>
+            <w:tcBorders>
+              <w:top w:val="single" w:sz="2" w:space="0" w:color="000001"/>
+              <w:left w:val="single" w:sz="2" w:space="0" w:color="000001"/>
+              <w:bottom w:val="single" w:sz="2" w:space="0" w:color="000001"/>
+              <w:insideH w:val="single" w:sz="2" w:space="0" w:color="000001"/>
+            </w:tcBorders>
+            <w:shd w:fill="auto" w:val="clear"/>
+            <w:tcMar>
+              <w:left w:w="48" w:type="dxa"/>
+            </w:tcMar>
+          </w:tcPr>
+          <w:p>
+            <w:pPr>
+              <w:pStyle w:val="TableContents"/>
+              <w:rPr/>
+            </w:pPr>
+            <w:r>
+              <w:rPr/>
+              <w:t>student_model_deeper_203ep</w:t>
+            </w:r>
+          </w:p>
+        </w:tc>
+        <w:tc>
+          <w:tcPr>
+            <w:tcW w:w="1333" w:type="dxa"/>
+            <w:tcBorders>
+              <w:top w:val="single" w:sz="2" w:space="0" w:color="000001"/>
+              <w:left w:val="single" w:sz="2" w:space="0" w:color="000001"/>
+              <w:bottom w:val="single" w:sz="2" w:space="0" w:color="000001"/>
+              <w:insideH w:val="single" w:sz="2" w:space="0" w:color="000001"/>
+            </w:tcBorders>
+            <w:shd w:fill="auto" w:val="clear"/>
+            <w:tcMar>
+              <w:left w:w="48" w:type="dxa"/>
+            </w:tcMar>
+          </w:tcPr>
+          <w:p>
+            <w:pPr>
+              <w:pStyle w:val="TableContents"/>
+              <w:rPr/>
+            </w:pPr>
+            <w:r>
+              <w:rPr/>
+              <w:t>0.8388</w:t>
+            </w:r>
+          </w:p>
+        </w:tc>
+        <w:tc>
+          <w:tcPr>
+            <w:tcW w:w="1505" w:type="dxa"/>
+            <w:tcBorders>
+              <w:top w:val="single" w:sz="2" w:space="0" w:color="000001"/>
+              <w:left w:val="single" w:sz="2" w:space="0" w:color="000001"/>
+              <w:bottom w:val="single" w:sz="2" w:space="0" w:color="000001"/>
+              <w:insideH w:val="single" w:sz="2" w:space="0" w:color="000001"/>
+            </w:tcBorders>
+            <w:shd w:fill="auto" w:val="clear"/>
+            <w:tcMar>
+              <w:left w:w="48" w:type="dxa"/>
+            </w:tcMar>
+          </w:tcPr>
+          <w:p>
+            <w:pPr>
+              <w:pStyle w:val="TableContents"/>
+              <w:rPr/>
+            </w:pPr>
+            <w:r>
+              <w:rPr/>
+              <w:t>0.8362</w:t>
+            </w:r>
+          </w:p>
+        </w:tc>
+        <w:tc>
+          <w:tcPr>
+            <w:tcW w:w="1505" w:type="dxa"/>
+            <w:tcBorders>
+              <w:top w:val="single" w:sz="2" w:space="0" w:color="000001"/>
+              <w:left w:val="single" w:sz="2" w:space="0" w:color="000001"/>
+              <w:bottom w:val="single" w:sz="2" w:space="0" w:color="000001"/>
+              <w:insideH w:val="single" w:sz="2" w:space="0" w:color="000001"/>
+            </w:tcBorders>
+            <w:shd w:fill="auto" w:val="clear"/>
+            <w:tcMar>
+              <w:left w:w="48" w:type="dxa"/>
+            </w:tcMar>
+          </w:tcPr>
+          <w:p>
+            <w:pPr>
+              <w:pStyle w:val="TableContents"/>
+              <w:rPr/>
+            </w:pPr>
+            <w:r>
+              <w:rPr/>
+              <w:t>0.8494</w:t>
+            </w:r>
+          </w:p>
+        </w:tc>
+        <w:tc>
+          <w:tcPr>
+            <w:tcW w:w="1504" w:type="dxa"/>
+            <w:tcBorders>
+              <w:top w:val="single" w:sz="2" w:space="0" w:color="000001"/>
+              <w:left w:val="single" w:sz="2" w:space="0" w:color="000001"/>
+              <w:bottom w:val="single" w:sz="2" w:space="0" w:color="000001"/>
+              <w:insideH w:val="single" w:sz="2" w:space="0" w:color="000001"/>
+            </w:tcBorders>
+            <w:shd w:fill="auto" w:val="clear"/>
+            <w:tcMar>
+              <w:left w:w="48" w:type="dxa"/>
+            </w:tcMar>
+          </w:tcPr>
+          <w:p>
+            <w:pPr>
+              <w:pStyle w:val="TableContents"/>
+              <w:rPr/>
+            </w:pPr>
+            <w:r>
+              <w:rPr/>
+              <w:t>224011</w:t>
+            </w:r>
+          </w:p>
+        </w:tc>
+        <w:tc>
+          <w:tcPr>
+            <w:tcW w:w="1503" w:type="dxa"/>
             <w:tcBorders>
               <w:top w:val="single" w:sz="2" w:space="0" w:color="000001"/>
               <w:left w:val="single" w:sz="2" w:space="0" w:color="000001"/>
@@ -2099,26 +1219,19 @@
               <w:insideH w:val="single" w:sz="2" w:space="0" w:color="000001"/>
               <w:insideV w:val="single" w:sz="2" w:space="0" w:color="000001"/>
             </w:tcBorders>
-            <w:shd w:fill="FFFFFF" w:val="clear"/>
-            <w:tcMar>
-              <w:left w:w="48" w:type="dxa"/>
-            </w:tcMar>
-          </w:tcPr>
-          <w:p>
-            <w:pPr>
-              <w:pStyle w:val="TableContents"/>
-              <w:rPr>
-                <w:rFonts w:ascii="Open Sans" w:hAnsi="Open Sans" w:eastAsia="Open Sans" w:cs="Open Sans"/>
-                <w:sz w:val="24"/>
-                <w:szCs w:val="24"/>
-              </w:rPr>
-            </w:pPr>
-            <w:r>
-              <w:rPr>
-                <w:rFonts w:eastAsia="Open Sans" w:cs="Open Sans" w:ascii="Open Sans" w:hAnsi="Open Sans"/>
-                <w:sz w:val="24"/>
-                <w:szCs w:val="24"/>
-              </w:rPr>
+            <w:shd w:fill="auto" w:val="clear"/>
+            <w:tcMar>
+              <w:left w:w="48" w:type="dxa"/>
+            </w:tcMar>
+          </w:tcPr>
+          <w:p>
+            <w:pPr>
+              <w:pStyle w:val="TableContents"/>
+              <w:rPr/>
+            </w:pPr>
+            <w:r>
+              <w:rPr/>
+              <w:t>236937</w:t>
             </w:r>
           </w:p>
         </w:tc>
@@ -2127,7 +1240,449 @@
         <w:trPr/>
         <w:tc>
           <w:tcPr>
-            <w:tcW w:w="2256" w:type="dxa"/>
+            <w:tcW w:w="1675" w:type="dxa"/>
+            <w:tcBorders>
+              <w:top w:val="single" w:sz="2" w:space="0" w:color="000001"/>
+              <w:left w:val="single" w:sz="2" w:space="0" w:color="000001"/>
+              <w:bottom w:val="single" w:sz="2" w:space="0" w:color="000001"/>
+              <w:insideH w:val="single" w:sz="2" w:space="0" w:color="000001"/>
+            </w:tcBorders>
+            <w:shd w:fill="auto" w:val="clear"/>
+            <w:tcMar>
+              <w:left w:w="48" w:type="dxa"/>
+            </w:tcMar>
+          </w:tcPr>
+          <w:p>
+            <w:pPr>
+              <w:pStyle w:val="TableContents"/>
+              <w:rPr/>
+            </w:pPr>
+            <w:r>
+              <w:rPr/>
+              <w:t>student_model_deeper_205ep</w:t>
+            </w:r>
+          </w:p>
+        </w:tc>
+        <w:tc>
+          <w:tcPr>
+            <w:tcW w:w="1333" w:type="dxa"/>
+            <w:tcBorders>
+              <w:top w:val="single" w:sz="2" w:space="0" w:color="000001"/>
+              <w:left w:val="single" w:sz="2" w:space="0" w:color="000001"/>
+              <w:bottom w:val="single" w:sz="2" w:space="0" w:color="000001"/>
+              <w:insideH w:val="single" w:sz="2" w:space="0" w:color="000001"/>
+            </w:tcBorders>
+            <w:shd w:fill="auto" w:val="clear"/>
+            <w:tcMar>
+              <w:left w:w="48" w:type="dxa"/>
+            </w:tcMar>
+          </w:tcPr>
+          <w:p>
+            <w:pPr>
+              <w:pStyle w:val="TableContents"/>
+              <w:rPr/>
+            </w:pPr>
+            <w:r>
+              <w:rPr/>
+              <w:t>0.8429</w:t>
+            </w:r>
+          </w:p>
+        </w:tc>
+        <w:tc>
+          <w:tcPr>
+            <w:tcW w:w="1505" w:type="dxa"/>
+            <w:tcBorders>
+              <w:top w:val="single" w:sz="2" w:space="0" w:color="000001"/>
+              <w:left w:val="single" w:sz="2" w:space="0" w:color="000001"/>
+              <w:bottom w:val="single" w:sz="2" w:space="0" w:color="000001"/>
+              <w:insideH w:val="single" w:sz="2" w:space="0" w:color="000001"/>
+            </w:tcBorders>
+            <w:shd w:fill="auto" w:val="clear"/>
+            <w:tcMar>
+              <w:left w:w="48" w:type="dxa"/>
+            </w:tcMar>
+          </w:tcPr>
+          <w:p>
+            <w:pPr>
+              <w:pStyle w:val="TableContents"/>
+              <w:rPr/>
+            </w:pPr>
+            <w:r>
+              <w:rPr/>
+              <w:t>0.8376</w:t>
+            </w:r>
+          </w:p>
+        </w:tc>
+        <w:tc>
+          <w:tcPr>
+            <w:tcW w:w="1505" w:type="dxa"/>
+            <w:tcBorders>
+              <w:top w:val="single" w:sz="2" w:space="0" w:color="000001"/>
+              <w:left w:val="single" w:sz="2" w:space="0" w:color="000001"/>
+              <w:bottom w:val="single" w:sz="2" w:space="0" w:color="000001"/>
+              <w:insideH w:val="single" w:sz="2" w:space="0" w:color="000001"/>
+            </w:tcBorders>
+            <w:shd w:fill="auto" w:val="clear"/>
+            <w:tcMar>
+              <w:left w:w="48" w:type="dxa"/>
+            </w:tcMar>
+          </w:tcPr>
+          <w:p>
+            <w:pPr>
+              <w:pStyle w:val="Normal"/>
+              <w:rPr/>
+            </w:pPr>
+            <w:r>
+              <w:rPr/>
+              <w:t>0.8470</w:t>
+            </w:r>
+          </w:p>
+          <w:p>
+            <w:pPr>
+              <w:pStyle w:val="TableContents"/>
+              <w:rPr/>
+            </w:pPr>
+            <w:r>
+              <w:rPr/>
+            </w:r>
+          </w:p>
+        </w:tc>
+        <w:tc>
+          <w:tcPr>
+            <w:tcW w:w="1504" w:type="dxa"/>
+            <w:tcBorders>
+              <w:top w:val="single" w:sz="2" w:space="0" w:color="000001"/>
+              <w:left w:val="single" w:sz="2" w:space="0" w:color="000001"/>
+              <w:bottom w:val="single" w:sz="2" w:space="0" w:color="000001"/>
+              <w:insideH w:val="single" w:sz="2" w:space="0" w:color="000001"/>
+            </w:tcBorders>
+            <w:shd w:fill="auto" w:val="clear"/>
+            <w:tcMar>
+              <w:left w:w="48" w:type="dxa"/>
+            </w:tcMar>
+          </w:tcPr>
+          <w:p>
+            <w:pPr>
+              <w:pStyle w:val="Normal"/>
+              <w:rPr/>
+            </w:pPr>
+            <w:r>
+              <w:rPr/>
+              <w:t>224011</w:t>
+            </w:r>
+          </w:p>
+        </w:tc>
+        <w:tc>
+          <w:tcPr>
+            <w:tcW w:w="1503" w:type="dxa"/>
+            <w:tcBorders>
+              <w:top w:val="single" w:sz="2" w:space="0" w:color="000001"/>
+              <w:left w:val="single" w:sz="2" w:space="0" w:color="000001"/>
+              <w:bottom w:val="single" w:sz="2" w:space="0" w:color="000001"/>
+              <w:right w:val="single" w:sz="2" w:space="0" w:color="000001"/>
+              <w:insideH w:val="single" w:sz="2" w:space="0" w:color="000001"/>
+              <w:insideV w:val="single" w:sz="2" w:space="0" w:color="000001"/>
+            </w:tcBorders>
+            <w:shd w:fill="auto" w:val="clear"/>
+            <w:tcMar>
+              <w:left w:w="48" w:type="dxa"/>
+            </w:tcMar>
+          </w:tcPr>
+          <w:p>
+            <w:pPr>
+              <w:pStyle w:val="Normal"/>
+              <w:rPr/>
+            </w:pPr>
+            <w:r>
+              <w:rPr/>
+              <w:t>236937</w:t>
+            </w:r>
+          </w:p>
+        </w:tc>
+      </w:tr>
+    </w:tbl>
+    <w:p>
+      <w:pPr>
+        <w:pStyle w:val="Normal"/>
+        <w:rPr>
+          <w:rFonts w:ascii="Open Sans" w:hAnsi="Open Sans" w:eastAsia="Open Sans" w:cs="Open Sans"/>
+          <w:sz w:val="24"/>
+          <w:szCs w:val="24"/>
+        </w:rPr>
+      </w:pPr>
+      <w:r>
+        <w:rPr>
+          <w:rFonts w:eastAsia="Open Sans" w:cs="Open Sans" w:ascii="Open Sans" w:hAnsi="Open Sans"/>
+          <w:sz w:val="24"/>
+          <w:szCs w:val="24"/>
+        </w:rPr>
+      </w:r>
+    </w:p>
+    <w:p>
+      <w:pPr>
+        <w:pStyle w:val="Normal"/>
+        <w:rPr>
+          <w:rFonts w:ascii="Arial Unicode MS" w:hAnsi="Arial Unicode MS" w:eastAsia="Arial Unicode MS" w:cs="Arial Unicode MS"/>
+          <w:sz w:val="24"/>
+          <w:szCs w:val="24"/>
+        </w:rPr>
+      </w:pPr>
+      <w:r>
+        <w:rPr>
+          <w:rFonts w:ascii="Arial Unicode MS" w:hAnsi="Arial Unicode MS" w:cs="Arial Unicode MS" w:eastAsia="Arial Unicode MS"/>
+          <w:sz w:val="24"/>
+          <w:szCs w:val="24"/>
+        </w:rPr>
+        <w:t>以下三題只需要選擇兩者即可，分數取最高的兩個。</w:t>
+      </w:r>
+    </w:p>
+    <w:p>
+      <w:pPr>
+        <w:pStyle w:val="Normal"/>
+        <w:numPr>
+          <w:ilvl w:val="0"/>
+          <w:numId w:val="1"/>
+        </w:numPr>
+        <w:ind w:left="720" w:right="0" w:hanging="360"/>
+        <w:rPr>
+          <w:rFonts w:ascii="Arial Unicode MS" w:hAnsi="Arial Unicode MS" w:eastAsia="Arial Unicode MS" w:cs="Arial Unicode MS"/>
+          <w:sz w:val="24"/>
+          <w:szCs w:val="24"/>
+        </w:rPr>
+      </w:pPr>
+      <w:r>
+        <w:rPr>
+          <w:rFonts w:eastAsia="Arial Unicode MS" w:cs="Arial Unicode MS" w:ascii="Arial Unicode MS" w:hAnsi="Arial Unicode MS"/>
+          <w:sz w:val="24"/>
+          <w:szCs w:val="24"/>
+        </w:rPr>
+        <w:t xml:space="preserve">[Knowledge Distillation] </w:t>
+      </w:r>
+      <w:r>
+        <w:rPr>
+          <w:rFonts w:ascii="Arial Unicode MS" w:hAnsi="Arial Unicode MS" w:cs="Arial Unicode MS" w:eastAsia="Arial Unicode MS"/>
+          <w:sz w:val="24"/>
+          <w:szCs w:val="24"/>
+        </w:rPr>
+        <w:t xml:space="preserve">請嘗試比較以下 </w:t>
+      </w:r>
+      <w:r>
+        <w:rPr>
+          <w:rFonts w:eastAsia="Arial Unicode MS" w:cs="Arial Unicode MS" w:ascii="Arial Unicode MS" w:hAnsi="Arial Unicode MS"/>
+          <w:sz w:val="24"/>
+          <w:szCs w:val="24"/>
+        </w:rPr>
+        <w:t>validation accuracy (</w:t>
+      </w:r>
+      <w:r>
+        <w:rPr>
+          <w:rFonts w:ascii="Arial Unicode MS" w:hAnsi="Arial Unicode MS" w:cs="Arial Unicode MS" w:eastAsia="Arial Unicode MS"/>
+          <w:sz w:val="24"/>
+          <w:szCs w:val="24"/>
+        </w:rPr>
+        <w:t xml:space="preserve">兩個 </w:t>
+      </w:r>
+      <w:r>
+        <w:rPr>
+          <w:rFonts w:eastAsia="Arial Unicode MS" w:cs="Arial Unicode MS" w:ascii="Arial Unicode MS" w:hAnsi="Arial Unicode MS"/>
+          <w:sz w:val="24"/>
+          <w:szCs w:val="24"/>
+        </w:rPr>
+        <w:t xml:space="preserve">Teacher Net </w:t>
+      </w:r>
+      <w:r>
+        <w:rPr>
+          <w:rFonts w:ascii="Arial Unicode MS" w:hAnsi="Arial Unicode MS" w:cs="Arial Unicode MS" w:eastAsia="Arial Unicode MS"/>
+          <w:sz w:val="24"/>
+          <w:szCs w:val="24"/>
+        </w:rPr>
+        <w:t>由助教提供</w:t>
+      </w:r>
+      <w:r>
+        <w:rPr>
+          <w:rFonts w:eastAsia="Arial Unicode MS" w:cs="Arial Unicode MS" w:ascii="Arial Unicode MS" w:hAnsi="Arial Unicode MS"/>
+          <w:sz w:val="24"/>
+          <w:szCs w:val="24"/>
+        </w:rPr>
+        <w:t>)</w:t>
+      </w:r>
+      <w:r>
+        <w:rPr>
+          <w:rFonts w:ascii="Arial Unicode MS" w:hAnsi="Arial Unicode MS" w:cs="Arial Unicode MS" w:eastAsia="Arial Unicode MS"/>
+          <w:sz w:val="24"/>
+          <w:szCs w:val="24"/>
+        </w:rPr>
+        <w:t xml:space="preserve">以及 </w:t>
+      </w:r>
+      <w:r>
+        <w:rPr>
+          <w:rFonts w:eastAsia="Arial Unicode MS" w:cs="Arial Unicode MS" w:ascii="Arial Unicode MS" w:hAnsi="Arial Unicode MS"/>
+          <w:sz w:val="24"/>
+          <w:szCs w:val="24"/>
+        </w:rPr>
+        <w:t xml:space="preserve">student </w:t>
+      </w:r>
+      <w:r>
+        <w:rPr>
+          <w:rFonts w:ascii="Arial Unicode MS" w:hAnsi="Arial Unicode MS" w:cs="Arial Unicode MS" w:eastAsia="Arial Unicode MS"/>
+          <w:sz w:val="24"/>
+          <w:szCs w:val="24"/>
+        </w:rPr>
+        <w:t xml:space="preserve">的總參數量以及架構，並嘗試解釋為甚麼有這樣的結果。你的 </w:t>
+      </w:r>
+      <w:r>
+        <w:rPr>
+          <w:rFonts w:eastAsia="Arial Unicode MS" w:cs="Arial Unicode MS" w:ascii="Arial Unicode MS" w:hAnsi="Arial Unicode MS"/>
+          <w:sz w:val="24"/>
+          <w:szCs w:val="24"/>
+        </w:rPr>
+        <w:t xml:space="preserve">Student Net </w:t>
+      </w:r>
+      <w:r>
+        <w:rPr>
+          <w:rFonts w:ascii="Arial Unicode MS" w:hAnsi="Arial Unicode MS" w:cs="Arial Unicode MS" w:eastAsia="Arial Unicode MS"/>
+          <w:sz w:val="24"/>
+          <w:szCs w:val="24"/>
+        </w:rPr>
+        <w:t xml:space="preserve">的參數量必須要小於 </w:t>
+      </w:r>
+      <w:r>
+        <w:rPr>
+          <w:rFonts w:eastAsia="Arial Unicode MS" w:cs="Arial Unicode MS" w:ascii="Arial Unicode MS" w:hAnsi="Arial Unicode MS"/>
+          <w:sz w:val="24"/>
+          <w:szCs w:val="24"/>
+        </w:rPr>
+        <w:t xml:space="preserve">Teacher Net </w:t>
+      </w:r>
+      <w:r>
+        <w:rPr>
+          <w:rFonts w:ascii="Arial Unicode MS" w:hAnsi="Arial Unicode MS" w:cs="Arial Unicode MS" w:eastAsia="Arial Unicode MS"/>
+          <w:sz w:val="24"/>
+          <w:szCs w:val="24"/>
+        </w:rPr>
+        <w:t>的參數量。</w:t>
+      </w:r>
+      <w:r>
+        <w:rPr>
+          <w:rFonts w:eastAsia="Arial Unicode MS" w:cs="Arial Unicode MS" w:ascii="Arial Unicode MS" w:hAnsi="Arial Unicode MS"/>
+          <w:sz w:val="24"/>
+          <w:szCs w:val="24"/>
+        </w:rPr>
+        <w:t>(2%)</w:t>
+        <w:br/>
+        <w:t>x. Teacher net architecture and # of parameters: torchvision’s ResNet18, with 11,182,155 parameters.</w:t>
+        <w:br/>
+        <w:t xml:space="preserve">y. Student net architecture and # of parameters: </w:t>
+        <w:br/>
+        <w:t>a. Teacher net (ResNet18) from scratch: 80.09%</w:t>
+      </w:r>
+    </w:p>
+    <w:p>
+      <w:pPr>
+        <w:pStyle w:val="Normal"/>
+        <w:ind w:left="0" w:right="0" w:hanging="0"/>
+        <w:rPr>
+          <w:rFonts w:ascii="Open Sans" w:hAnsi="Open Sans" w:eastAsia="Open Sans" w:cs="Open Sans"/>
+          <w:sz w:val="24"/>
+          <w:szCs w:val="24"/>
+        </w:rPr>
+      </w:pPr>
+      <w:r>
+        <w:rPr>
+          <w:rFonts w:eastAsia="Open Sans" w:cs="Open Sans" w:ascii="Open Sans" w:hAnsi="Open Sans"/>
+          <w:sz w:val="24"/>
+          <w:szCs w:val="24"/>
+        </w:rPr>
+        <w:t>b. Teacher net (ResNet18) ImageNet pretrained &amp; fine-tune: 88.41%</w:t>
+      </w:r>
+    </w:p>
+    <w:p>
+      <w:pPr>
+        <w:pStyle w:val="Normal"/>
+        <w:ind w:left="0" w:right="0" w:hanging="0"/>
+        <w:rPr>
+          <w:rFonts w:ascii="Open Sans" w:hAnsi="Open Sans" w:eastAsia="Open Sans" w:cs="Open Sans"/>
+          <w:sz w:val="24"/>
+          <w:szCs w:val="24"/>
+        </w:rPr>
+      </w:pPr>
+      <w:r>
+        <w:rPr>
+          <w:rFonts w:eastAsia="Open Sans" w:cs="Open Sans" w:ascii="Open Sans" w:hAnsi="Open Sans"/>
+          <w:sz w:val="24"/>
+          <w:szCs w:val="24"/>
+        </w:rPr>
+        <w:t>c. Your student net from scratch:</w:t>
+      </w:r>
+    </w:p>
+    <w:p>
+      <w:pPr>
+        <w:pStyle w:val="Normal"/>
+        <w:ind w:left="0" w:right="0" w:hanging="0"/>
+        <w:rPr>
+          <w:rFonts w:ascii="Open Sans" w:hAnsi="Open Sans" w:eastAsia="Open Sans" w:cs="Open Sans"/>
+          <w:sz w:val="24"/>
+          <w:szCs w:val="24"/>
+        </w:rPr>
+      </w:pPr>
+      <w:r>
+        <w:rPr>
+          <w:rFonts w:eastAsia="Open Sans" w:cs="Open Sans" w:ascii="Open Sans" w:hAnsi="Open Sans"/>
+          <w:sz w:val="24"/>
+          <w:szCs w:val="24"/>
+        </w:rPr>
+        <w:t>d. Your student net KD from (a.):</w:t>
+      </w:r>
+    </w:p>
+    <w:p>
+      <w:pPr>
+        <w:pStyle w:val="Normal"/>
+        <w:ind w:left="0" w:right="0" w:hanging="0"/>
+        <w:rPr>
+          <w:rFonts w:ascii="Open Sans" w:hAnsi="Open Sans" w:eastAsia="Open Sans" w:cs="Open Sans"/>
+          <w:sz w:val="24"/>
+          <w:szCs w:val="24"/>
+        </w:rPr>
+      </w:pPr>
+      <w:r>
+        <w:rPr>
+          <w:rFonts w:eastAsia="Open Sans" w:cs="Open Sans" w:ascii="Open Sans" w:hAnsi="Open Sans"/>
+          <w:sz w:val="24"/>
+          <w:szCs w:val="24"/>
+        </w:rPr>
+        <w:t>e. Your student net KD from (b.):</w:t>
+      </w:r>
+    </w:p>
+    <w:tbl>
+      <w:tblPr>
+        <w:tblW w:w="9026" w:type="dxa"/>
+        <w:jc w:val="left"/>
+        <w:tblInd w:w="47" w:type="dxa"/>
+        <w:tblBorders>
+          <w:top w:val="single" w:sz="2" w:space="0" w:color="000001"/>
+          <w:left w:val="single" w:sz="2" w:space="0" w:color="000001"/>
+          <w:bottom w:val="single" w:sz="2" w:space="0" w:color="000001"/>
+          <w:insideH w:val="single" w:sz="2" w:space="0" w:color="000001"/>
+        </w:tblBorders>
+        <w:tblCellMar>
+          <w:top w:w="55" w:type="dxa"/>
+          <w:left w:w="45" w:type="dxa"/>
+          <w:bottom w:w="55" w:type="dxa"/>
+          <w:right w:w="55" w:type="dxa"/>
+        </w:tblCellMar>
+      </w:tblPr>
+      <w:tblGrid>
+        <w:gridCol w:w="1805"/>
+        <w:gridCol w:w="1805"/>
+        <w:gridCol w:w="1806"/>
+        <w:gridCol w:w="1805"/>
+        <w:gridCol w:w="1804"/>
+      </w:tblGrid>
+      <w:tr>
+        <w:trPr/>
+        <w:tc>
+          <w:tcPr>
+            <w:tcW w:w="1805" w:type="dxa"/>
             <w:tcBorders>
               <w:top w:val="single" w:sz="2" w:space="0" w:color="000001"/>
               <w:left w:val="single" w:sz="2" w:space="0" w:color="000001"/>
@@ -2136,7 +1691,7 @@
             </w:tcBorders>
             <w:shd w:fill="FFFFFF" w:val="clear"/>
             <w:tcMar>
-              <w:left w:w="48" w:type="dxa"/>
+              <w:left w:w="45" w:type="dxa"/>
             </w:tcMar>
           </w:tcPr>
           <w:p>
@@ -2144,6 +1699,38 @@
               <w:pStyle w:val="Normal"/>
               <w:ind w:left="0" w:right="0" w:hanging="0"/>
               <w:rPr>
+                <w:rFonts w:ascii="Arial Unicode MS" w:hAnsi="Arial Unicode MS" w:eastAsia="Arial Unicode MS" w:cs="Arial Unicode MS"/>
+                <w:sz w:val="24"/>
+                <w:szCs w:val="24"/>
+              </w:rPr>
+            </w:pPr>
+            <w:r>
+              <w:rPr>
+                <w:rFonts w:eastAsia="Arial Unicode MS" w:cs="Arial Unicode MS" w:ascii="Arial Unicode MS" w:hAnsi="Arial Unicode MS"/>
+                <w:sz w:val="24"/>
+                <w:szCs w:val="24"/>
+              </w:rPr>
+            </w:r>
+          </w:p>
+        </w:tc>
+        <w:tc>
+          <w:tcPr>
+            <w:tcW w:w="1805" w:type="dxa"/>
+            <w:tcBorders>
+              <w:top w:val="single" w:sz="2" w:space="0" w:color="000001"/>
+              <w:left w:val="single" w:sz="2" w:space="0" w:color="000001"/>
+              <w:bottom w:val="single" w:sz="2" w:space="0" w:color="000001"/>
+              <w:insideH w:val="single" w:sz="2" w:space="0" w:color="000001"/>
+            </w:tcBorders>
+            <w:shd w:fill="FFFFFF" w:val="clear"/>
+            <w:tcMar>
+              <w:left w:w="45" w:type="dxa"/>
+            </w:tcMar>
+          </w:tcPr>
+          <w:p>
+            <w:pPr>
+              <w:pStyle w:val="TableContents"/>
+              <w:rPr>
                 <w:rFonts w:ascii="Open Sans" w:hAnsi="Open Sans" w:eastAsia="Open Sans" w:cs="Open Sans"/>
                 <w:sz w:val="24"/>
                 <w:szCs w:val="24"/>
@@ -2155,13 +1742,13 @@
                 <w:sz w:val="24"/>
                 <w:szCs w:val="24"/>
               </w:rPr>
-              <w:t>Student net KD from a</w:t>
-            </w:r>
-          </w:p>
-        </w:tc>
-        <w:tc>
-          <w:tcPr>
-            <w:tcW w:w="2257" w:type="dxa"/>
+              <w:t>Validation acc</w:t>
+            </w:r>
+          </w:p>
+        </w:tc>
+        <w:tc>
+          <w:tcPr>
+            <w:tcW w:w="1806" w:type="dxa"/>
             <w:tcBorders>
               <w:top w:val="single" w:sz="2" w:space="0" w:color="000001"/>
               <w:left w:val="single" w:sz="2" w:space="0" w:color="000001"/>
@@ -2170,7 +1757,7 @@
             </w:tcBorders>
             <w:shd w:fill="FFFFFF" w:val="clear"/>
             <w:tcMar>
-              <w:left w:w="48" w:type="dxa"/>
+              <w:left w:w="45" w:type="dxa"/>
             </w:tcMar>
           </w:tcPr>
           <w:p>
@@ -2188,12 +1775,13 @@
                 <w:sz w:val="24"/>
                 <w:szCs w:val="24"/>
               </w:rPr>
-            </w:r>
-          </w:p>
-        </w:tc>
-        <w:tc>
-          <w:tcPr>
-            <w:tcW w:w="2256" w:type="dxa"/>
+              <w:t>Model size</w:t>
+            </w:r>
+          </w:p>
+        </w:tc>
+        <w:tc>
+          <w:tcPr>
+            <w:tcW w:w="1805" w:type="dxa"/>
             <w:tcBorders>
               <w:top w:val="single" w:sz="2" w:space="0" w:color="000001"/>
               <w:left w:val="single" w:sz="2" w:space="0" w:color="000001"/>
@@ -2202,7 +1790,7 @@
             </w:tcBorders>
             <w:shd w:fill="FFFFFF" w:val="clear"/>
             <w:tcMar>
-              <w:left w:w="48" w:type="dxa"/>
+              <w:left w:w="45" w:type="dxa"/>
             </w:tcMar>
           </w:tcPr>
           <w:p>
@@ -2220,13 +1808,13 @@
                 <w:sz w:val="24"/>
                 <w:szCs w:val="24"/>
               </w:rPr>
-              <w:t>1047574</w:t>
-            </w:r>
-          </w:p>
-        </w:tc>
-        <w:tc>
-          <w:tcPr>
-            <w:tcW w:w="2256" w:type="dxa"/>
+              <w:t>Parameters</w:t>
+            </w:r>
+          </w:p>
+        </w:tc>
+        <w:tc>
+          <w:tcPr>
+            <w:tcW w:w="1804" w:type="dxa"/>
             <w:tcBorders>
               <w:top w:val="single" w:sz="2" w:space="0" w:color="000001"/>
               <w:left w:val="single" w:sz="2" w:space="0" w:color="000001"/>
@@ -2237,24 +1825,17 @@
             </w:tcBorders>
             <w:shd w:fill="FFFFFF" w:val="clear"/>
             <w:tcMar>
-              <w:left w:w="48" w:type="dxa"/>
-            </w:tcMar>
-          </w:tcPr>
-          <w:p>
-            <w:pPr>
-              <w:pStyle w:val="TableContents"/>
-              <w:rPr>
-                <w:rFonts w:ascii="Open Sans" w:hAnsi="Open Sans" w:eastAsia="Open Sans" w:cs="Open Sans"/>
-                <w:sz w:val="24"/>
-                <w:szCs w:val="24"/>
-              </w:rPr>
-            </w:pPr>
-            <w:r>
-              <w:rPr>
-                <w:rFonts w:eastAsia="Open Sans" w:cs="Open Sans" w:ascii="Open Sans" w:hAnsi="Open Sans"/>
-                <w:sz w:val="24"/>
-                <w:szCs w:val="24"/>
-              </w:rPr>
+              <w:left w:w="45" w:type="dxa"/>
+            </w:tcMar>
+          </w:tcPr>
+          <w:p>
+            <w:pPr>
+              <w:pStyle w:val="TableContents"/>
+              <w:rPr/>
+            </w:pPr>
+            <w:r>
+              <w:rPr/>
+              <w:t>Filename</w:t>
             </w:r>
           </w:p>
         </w:tc>
@@ -2263,7 +1844,7 @@
         <w:trPr/>
         <w:tc>
           <w:tcPr>
-            <w:tcW w:w="2256" w:type="dxa"/>
+            <w:tcW w:w="1805" w:type="dxa"/>
             <w:tcBorders>
               <w:top w:val="single" w:sz="2" w:space="0" w:color="000001"/>
               <w:left w:val="single" w:sz="2" w:space="0" w:color="000001"/>
@@ -2272,13 +1853,76 @@
             </w:tcBorders>
             <w:shd w:fill="FFFFFF" w:val="clear"/>
             <w:tcMar>
-              <w:left w:w="48" w:type="dxa"/>
+              <w:left w:w="45" w:type="dxa"/>
             </w:tcMar>
           </w:tcPr>
           <w:p>
             <w:pPr>
               <w:pStyle w:val="Normal"/>
               <w:ind w:left="0" w:right="0" w:hanging="0"/>
+              <w:rPr/>
+            </w:pPr>
+            <w:r>
+              <w:rPr>
+                <w:rFonts w:eastAsia="Arial Unicode MS" w:cs="Arial Unicode MS" w:ascii="Arial Unicode MS" w:hAnsi="Arial Unicode MS"/>
+                <w:sz w:val="24"/>
+                <w:szCs w:val="24"/>
+              </w:rPr>
+              <w:t>a. Teacher net (ResNet18) from scratch</w:t>
+            </w:r>
+          </w:p>
+        </w:tc>
+        <w:tc>
+          <w:tcPr>
+            <w:tcW w:w="1805" w:type="dxa"/>
+            <w:tcBorders>
+              <w:top w:val="single" w:sz="2" w:space="0" w:color="000001"/>
+              <w:left w:val="single" w:sz="2" w:space="0" w:color="000001"/>
+              <w:bottom w:val="single" w:sz="2" w:space="0" w:color="000001"/>
+              <w:insideH w:val="single" w:sz="2" w:space="0" w:color="000001"/>
+            </w:tcBorders>
+            <w:shd w:fill="FFFFFF" w:val="clear"/>
+            <w:tcMar>
+              <w:left w:w="45" w:type="dxa"/>
+            </w:tcMar>
+          </w:tcPr>
+          <w:p>
+            <w:pPr>
+              <w:pStyle w:val="Normal"/>
+              <w:ind w:left="0" w:right="0" w:hanging="0"/>
+              <w:rPr>
+                <w:rFonts w:ascii="Arial Unicode MS" w:hAnsi="Arial Unicode MS" w:eastAsia="Arial Unicode MS" w:cs="Arial Unicode MS"/>
+                <w:sz w:val="24"/>
+                <w:szCs w:val="24"/>
+              </w:rPr>
+            </w:pPr>
+            <w:r>
+              <w:rPr>
+                <w:rFonts w:eastAsia="Arial Unicode MS" w:cs="Arial Unicode MS" w:ascii="Arial Unicode MS" w:hAnsi="Arial Unicode MS"/>
+                <w:sz w:val="24"/>
+                <w:szCs w:val="24"/>
+              </w:rPr>
+              <w:t>0.8012</w:t>
+            </w:r>
+          </w:p>
+        </w:tc>
+        <w:tc>
+          <w:tcPr>
+            <w:tcW w:w="1806" w:type="dxa"/>
+            <w:tcBorders>
+              <w:top w:val="single" w:sz="2" w:space="0" w:color="000001"/>
+              <w:left w:val="single" w:sz="2" w:space="0" w:color="000001"/>
+              <w:bottom w:val="single" w:sz="2" w:space="0" w:color="000001"/>
+              <w:insideH w:val="single" w:sz="2" w:space="0" w:color="000001"/>
+            </w:tcBorders>
+            <w:shd w:fill="FFFFFF" w:val="clear"/>
+            <w:tcMar>
+              <w:left w:w="45" w:type="dxa"/>
+            </w:tcMar>
+          </w:tcPr>
+          <w:p>
+            <w:pPr>
+              <w:pStyle w:val="TableContents"/>
               <w:rPr>
                 <w:rFonts w:ascii="Open Sans" w:hAnsi="Open Sans" w:eastAsia="Open Sans" w:cs="Open Sans"/>
                 <w:sz w:val="24"/>
@@ -2291,13 +1935,785 @@
                 <w:sz w:val="24"/>
                 <w:szCs w:val="24"/>
               </w:rPr>
+              <w:t>44,788,712</w:t>
+            </w:r>
+          </w:p>
+        </w:tc>
+        <w:tc>
+          <w:tcPr>
+            <w:tcW w:w="1805" w:type="dxa"/>
+            <w:tcBorders>
+              <w:top w:val="single" w:sz="2" w:space="0" w:color="000001"/>
+              <w:left w:val="single" w:sz="2" w:space="0" w:color="000001"/>
+              <w:bottom w:val="single" w:sz="2" w:space="0" w:color="000001"/>
+              <w:insideH w:val="single" w:sz="2" w:space="0" w:color="000001"/>
+            </w:tcBorders>
+            <w:shd w:fill="FFFFFF" w:val="clear"/>
+            <w:tcMar>
+              <w:left w:w="45" w:type="dxa"/>
+            </w:tcMar>
+          </w:tcPr>
+          <w:p>
+            <w:pPr>
+              <w:pStyle w:val="Normal"/>
+              <w:ind w:right="0" w:hanging="0"/>
+              <w:rPr>
+                <w:rFonts w:ascii="Arial Unicode MS" w:hAnsi="Arial Unicode MS" w:eastAsia="Arial Unicode MS" w:cs="Arial Unicode MS"/>
+                <w:sz w:val="24"/>
+                <w:szCs w:val="24"/>
+              </w:rPr>
+            </w:pPr>
+            <w:r>
+              <w:rPr>
+                <w:rFonts w:eastAsia="Arial Unicode MS" w:cs="Arial Unicode MS" w:ascii="Arial Unicode MS" w:hAnsi="Arial Unicode MS"/>
+                <w:sz w:val="24"/>
+                <w:szCs w:val="24"/>
+              </w:rPr>
+              <w:t>11,182,155</w:t>
+            </w:r>
+          </w:p>
+        </w:tc>
+        <w:tc>
+          <w:tcPr>
+            <w:tcW w:w="1804" w:type="dxa"/>
+            <w:tcBorders>
+              <w:top w:val="single" w:sz="2" w:space="0" w:color="000001"/>
+              <w:left w:val="single" w:sz="2" w:space="0" w:color="000001"/>
+              <w:bottom w:val="single" w:sz="2" w:space="0" w:color="000001"/>
+              <w:right w:val="single" w:sz="2" w:space="0" w:color="000001"/>
+              <w:insideH w:val="single" w:sz="2" w:space="0" w:color="000001"/>
+              <w:insideV w:val="single" w:sz="2" w:space="0" w:color="000001"/>
+            </w:tcBorders>
+            <w:shd w:fill="FFFFFF" w:val="clear"/>
+            <w:tcMar>
+              <w:left w:w="45" w:type="dxa"/>
+            </w:tcMar>
+          </w:tcPr>
+          <w:p>
+            <w:pPr>
+              <w:pStyle w:val="Normal"/>
+              <w:ind w:right="0" w:hanging="0"/>
+              <w:rPr/>
+            </w:pPr>
+            <w:r>
+              <w:rPr/>
+              <w:t>teacher_resnet18_from_scratch.bin</w:t>
+            </w:r>
+          </w:p>
+        </w:tc>
+      </w:tr>
+      <w:tr>
+        <w:trPr/>
+        <w:tc>
+          <w:tcPr>
+            <w:tcW w:w="1805" w:type="dxa"/>
+            <w:tcBorders>
+              <w:top w:val="single" w:sz="2" w:space="0" w:color="000001"/>
+              <w:left w:val="single" w:sz="2" w:space="0" w:color="000001"/>
+              <w:bottom w:val="single" w:sz="2" w:space="0" w:color="000001"/>
+              <w:insideH w:val="single" w:sz="2" w:space="0" w:color="000001"/>
+            </w:tcBorders>
+            <w:shd w:fill="FFFFFF" w:val="clear"/>
+            <w:tcMar>
+              <w:left w:w="45" w:type="dxa"/>
+            </w:tcMar>
+          </w:tcPr>
+          <w:p>
+            <w:pPr>
+              <w:pStyle w:val="Normal"/>
+              <w:ind w:left="0" w:right="0" w:hanging="0"/>
+              <w:rPr>
+                <w:rFonts w:ascii="Open Sans" w:hAnsi="Open Sans" w:eastAsia="Open Sans" w:cs="Open Sans"/>
+                <w:sz w:val="24"/>
+                <w:szCs w:val="24"/>
+              </w:rPr>
+            </w:pPr>
+            <w:r>
+              <w:rPr>
+                <w:rFonts w:eastAsia="Open Sans" w:cs="Open Sans" w:ascii="Open Sans" w:hAnsi="Open Sans"/>
+                <w:sz w:val="24"/>
+                <w:szCs w:val="24"/>
+              </w:rPr>
+              <w:t>b. Teacher net (ResNet18) ImageNet pretrained &amp; fine-tune</w:t>
+            </w:r>
+          </w:p>
+        </w:tc>
+        <w:tc>
+          <w:tcPr>
+            <w:tcW w:w="1805" w:type="dxa"/>
+            <w:tcBorders>
+              <w:top w:val="single" w:sz="2" w:space="0" w:color="000001"/>
+              <w:left w:val="single" w:sz="2" w:space="0" w:color="000001"/>
+              <w:bottom w:val="single" w:sz="2" w:space="0" w:color="000001"/>
+              <w:insideH w:val="single" w:sz="2" w:space="0" w:color="000001"/>
+            </w:tcBorders>
+            <w:shd w:fill="FFFFFF" w:val="clear"/>
+            <w:tcMar>
+              <w:left w:w="45" w:type="dxa"/>
+            </w:tcMar>
+          </w:tcPr>
+          <w:p>
+            <w:pPr>
+              <w:pStyle w:val="Normal"/>
+              <w:ind w:left="0" w:right="0" w:hanging="0"/>
+              <w:rPr>
+                <w:rFonts w:ascii="Open Sans" w:hAnsi="Open Sans" w:eastAsia="Open Sans" w:cs="Open Sans"/>
+                <w:sz w:val="24"/>
+                <w:szCs w:val="24"/>
+              </w:rPr>
+            </w:pPr>
+            <w:r>
+              <w:rPr>
+                <w:rFonts w:eastAsia="Open Sans" w:cs="Open Sans" w:ascii="Open Sans" w:hAnsi="Open Sans"/>
+                <w:sz w:val="24"/>
+                <w:szCs w:val="24"/>
+              </w:rPr>
+              <w:t>0.8851</w:t>
+            </w:r>
+          </w:p>
+        </w:tc>
+        <w:tc>
+          <w:tcPr>
+            <w:tcW w:w="1806" w:type="dxa"/>
+            <w:tcBorders>
+              <w:top w:val="single" w:sz="2" w:space="0" w:color="000001"/>
+              <w:left w:val="single" w:sz="2" w:space="0" w:color="000001"/>
+              <w:bottom w:val="single" w:sz="2" w:space="0" w:color="000001"/>
+              <w:insideH w:val="single" w:sz="2" w:space="0" w:color="000001"/>
+            </w:tcBorders>
+            <w:shd w:fill="FFFFFF" w:val="clear"/>
+            <w:tcMar>
+              <w:left w:w="45" w:type="dxa"/>
+            </w:tcMar>
+          </w:tcPr>
+          <w:p>
+            <w:pPr>
+              <w:pStyle w:val="TableContents"/>
+              <w:rPr>
+                <w:rFonts w:ascii="Open Sans" w:hAnsi="Open Sans" w:eastAsia="Open Sans" w:cs="Open Sans"/>
+                <w:sz w:val="24"/>
+                <w:szCs w:val="24"/>
+              </w:rPr>
+            </w:pPr>
+            <w:r>
+              <w:rPr>
+                <w:rFonts w:eastAsia="Open Sans" w:cs="Open Sans" w:ascii="Open Sans" w:hAnsi="Open Sans"/>
+                <w:sz w:val="24"/>
+                <w:szCs w:val="24"/>
+              </w:rPr>
+              <w:t>44,788,712</w:t>
+            </w:r>
+          </w:p>
+        </w:tc>
+        <w:tc>
+          <w:tcPr>
+            <w:tcW w:w="1805" w:type="dxa"/>
+            <w:tcBorders>
+              <w:top w:val="single" w:sz="2" w:space="0" w:color="000001"/>
+              <w:left w:val="single" w:sz="2" w:space="0" w:color="000001"/>
+              <w:bottom w:val="single" w:sz="2" w:space="0" w:color="000001"/>
+              <w:insideH w:val="single" w:sz="2" w:space="0" w:color="000001"/>
+            </w:tcBorders>
+            <w:shd w:fill="FFFFFF" w:val="clear"/>
+            <w:tcMar>
+              <w:left w:w="45" w:type="dxa"/>
+            </w:tcMar>
+          </w:tcPr>
+          <w:p>
+            <w:pPr>
+              <w:pStyle w:val="Normal"/>
+              <w:ind w:right="0" w:hanging="0"/>
+              <w:rPr>
+                <w:rFonts w:ascii="Arial Unicode MS" w:hAnsi="Arial Unicode MS" w:eastAsia="Arial Unicode MS" w:cs="Arial Unicode MS"/>
+                <w:sz w:val="24"/>
+                <w:szCs w:val="24"/>
+              </w:rPr>
+            </w:pPr>
+            <w:r>
+              <w:rPr>
+                <w:rFonts w:eastAsia="Arial Unicode MS" w:cs="Arial Unicode MS" w:ascii="Arial Unicode MS" w:hAnsi="Arial Unicode MS"/>
+                <w:sz w:val="24"/>
+                <w:szCs w:val="24"/>
+              </w:rPr>
+              <w:t>11,182,155</w:t>
+            </w:r>
+          </w:p>
+        </w:tc>
+        <w:tc>
+          <w:tcPr>
+            <w:tcW w:w="1804" w:type="dxa"/>
+            <w:tcBorders>
+              <w:top w:val="single" w:sz="2" w:space="0" w:color="000001"/>
+              <w:left w:val="single" w:sz="2" w:space="0" w:color="000001"/>
+              <w:bottom w:val="single" w:sz="2" w:space="0" w:color="000001"/>
+              <w:right w:val="single" w:sz="2" w:space="0" w:color="000001"/>
+              <w:insideH w:val="single" w:sz="2" w:space="0" w:color="000001"/>
+              <w:insideV w:val="single" w:sz="2" w:space="0" w:color="000001"/>
+            </w:tcBorders>
+            <w:shd w:fill="FFFFFF" w:val="clear"/>
+            <w:tcMar>
+              <w:left w:w="45" w:type="dxa"/>
+            </w:tcMar>
+          </w:tcPr>
+          <w:p>
+            <w:pPr>
+              <w:pStyle w:val="Normal"/>
+              <w:ind w:right="0" w:hanging="0"/>
+              <w:rPr/>
+            </w:pPr>
+            <w:r>
+              <w:rPr/>
+              <w:t>teacher_resnet18.bin</w:t>
+            </w:r>
+          </w:p>
+        </w:tc>
+      </w:tr>
+      <w:tr>
+        <w:trPr/>
+        <w:tc>
+          <w:tcPr>
+            <w:tcW w:w="1805" w:type="dxa"/>
+            <w:tcBorders>
+              <w:top w:val="single" w:sz="2" w:space="0" w:color="000001"/>
+              <w:left w:val="single" w:sz="2" w:space="0" w:color="000001"/>
+              <w:bottom w:val="single" w:sz="2" w:space="0" w:color="000001"/>
+              <w:insideH w:val="single" w:sz="2" w:space="0" w:color="000001"/>
+            </w:tcBorders>
+            <w:shd w:fill="FFFFFF" w:val="clear"/>
+            <w:tcMar>
+              <w:left w:w="45" w:type="dxa"/>
+            </w:tcMar>
+          </w:tcPr>
+          <w:p>
+            <w:pPr>
+              <w:pStyle w:val="Normal"/>
+              <w:ind w:left="0" w:right="0" w:hanging="0"/>
+              <w:rPr>
+                <w:rFonts w:ascii="Open Sans" w:hAnsi="Open Sans" w:eastAsia="Open Sans" w:cs="Open Sans"/>
+                <w:sz w:val="24"/>
+                <w:szCs w:val="24"/>
+              </w:rPr>
+            </w:pPr>
+            <w:r>
+              <w:rPr>
+                <w:rFonts w:eastAsia="Open Sans" w:cs="Open Sans" w:ascii="Open Sans" w:hAnsi="Open Sans"/>
+                <w:sz w:val="24"/>
+                <w:szCs w:val="24"/>
+              </w:rPr>
+              <w:t>Provided student_custom_small</w:t>
+            </w:r>
+          </w:p>
+        </w:tc>
+        <w:tc>
+          <w:tcPr>
+            <w:tcW w:w="1805" w:type="dxa"/>
+            <w:tcBorders>
+              <w:top w:val="single" w:sz="2" w:space="0" w:color="000001"/>
+              <w:left w:val="single" w:sz="2" w:space="0" w:color="000001"/>
+              <w:bottom w:val="single" w:sz="2" w:space="0" w:color="000001"/>
+              <w:insideH w:val="single" w:sz="2" w:space="0" w:color="000001"/>
+            </w:tcBorders>
+            <w:shd w:fill="FFFFFF" w:val="clear"/>
+            <w:tcMar>
+              <w:left w:w="45" w:type="dxa"/>
+            </w:tcMar>
+          </w:tcPr>
+          <w:p>
+            <w:pPr>
+              <w:pStyle w:val="Normal"/>
+              <w:ind w:left="0" w:right="0" w:hanging="0"/>
+              <w:rPr>
+                <w:rFonts w:ascii="Open Sans" w:hAnsi="Open Sans" w:eastAsia="Open Sans" w:cs="Open Sans"/>
+                <w:sz w:val="24"/>
+                <w:szCs w:val="24"/>
+              </w:rPr>
+            </w:pPr>
+            <w:r>
+              <w:rPr>
+                <w:rFonts w:eastAsia="Open Sans" w:cs="Open Sans" w:ascii="Open Sans" w:hAnsi="Open Sans"/>
+                <w:sz w:val="24"/>
+                <w:szCs w:val="24"/>
+              </w:rPr>
+              <w:t>0.8137</w:t>
+            </w:r>
+          </w:p>
+        </w:tc>
+        <w:tc>
+          <w:tcPr>
+            <w:tcW w:w="1806" w:type="dxa"/>
+            <w:tcBorders>
+              <w:top w:val="single" w:sz="2" w:space="0" w:color="000001"/>
+              <w:left w:val="single" w:sz="2" w:space="0" w:color="000001"/>
+              <w:bottom w:val="single" w:sz="2" w:space="0" w:color="000001"/>
+              <w:insideH w:val="single" w:sz="2" w:space="0" w:color="000001"/>
+            </w:tcBorders>
+            <w:shd w:fill="FFFFFF" w:val="clear"/>
+            <w:tcMar>
+              <w:left w:w="45" w:type="dxa"/>
+            </w:tcMar>
+          </w:tcPr>
+          <w:p>
+            <w:pPr>
+              <w:pStyle w:val="TableContents"/>
+              <w:rPr>
+                <w:rFonts w:ascii="Open Sans" w:hAnsi="Open Sans" w:eastAsia="Open Sans" w:cs="Open Sans"/>
+                <w:sz w:val="24"/>
+                <w:szCs w:val="24"/>
+              </w:rPr>
+            </w:pPr>
+            <w:r>
+              <w:rPr>
+                <w:rFonts w:eastAsia="Open Sans" w:cs="Open Sans" w:ascii="Open Sans" w:hAnsi="Open Sans"/>
+                <w:sz w:val="24"/>
+                <w:szCs w:val="24"/>
+              </w:rPr>
+              <w:t>1047430</w:t>
+            </w:r>
+          </w:p>
+        </w:tc>
+        <w:tc>
+          <w:tcPr>
+            <w:tcW w:w="1805" w:type="dxa"/>
+            <w:tcBorders>
+              <w:top w:val="single" w:sz="2" w:space="0" w:color="000001"/>
+              <w:left w:val="single" w:sz="2" w:space="0" w:color="000001"/>
+              <w:bottom w:val="single" w:sz="2" w:space="0" w:color="000001"/>
+              <w:insideH w:val="single" w:sz="2" w:space="0" w:color="000001"/>
+            </w:tcBorders>
+            <w:shd w:fill="FFFFFF" w:val="clear"/>
+            <w:tcMar>
+              <w:left w:w="45" w:type="dxa"/>
+            </w:tcMar>
+          </w:tcPr>
+          <w:p>
+            <w:pPr>
+              <w:pStyle w:val="TableContents"/>
+              <w:rPr>
+                <w:rFonts w:ascii="Open Sans" w:hAnsi="Open Sans" w:eastAsia="Open Sans" w:cs="Open Sans"/>
+                <w:sz w:val="24"/>
+                <w:szCs w:val="24"/>
+              </w:rPr>
+            </w:pPr>
+            <w:r>
+              <w:rPr>
+                <w:rFonts w:eastAsia="Open Sans" w:cs="Open Sans" w:ascii="Open Sans" w:hAnsi="Open Sans"/>
+                <w:sz w:val="24"/>
+                <w:szCs w:val="24"/>
+              </w:rPr>
+              <w:t>256779</w:t>
+            </w:r>
+          </w:p>
+        </w:tc>
+        <w:tc>
+          <w:tcPr>
+            <w:tcW w:w="1804" w:type="dxa"/>
+            <w:tcBorders>
+              <w:top w:val="single" w:sz="2" w:space="0" w:color="000001"/>
+              <w:left w:val="single" w:sz="2" w:space="0" w:color="000001"/>
+              <w:bottom w:val="single" w:sz="2" w:space="0" w:color="000001"/>
+              <w:right w:val="single" w:sz="2" w:space="0" w:color="000001"/>
+              <w:insideH w:val="single" w:sz="2" w:space="0" w:color="000001"/>
+              <w:insideV w:val="single" w:sz="2" w:space="0" w:color="000001"/>
+            </w:tcBorders>
+            <w:shd w:fill="FFFFFF" w:val="clear"/>
+            <w:tcMar>
+              <w:left w:w="45" w:type="dxa"/>
+            </w:tcMar>
+          </w:tcPr>
+          <w:p>
+            <w:pPr>
+              <w:pStyle w:val="TableContents"/>
+              <w:rPr/>
+            </w:pPr>
+            <w:r>
+              <w:rPr/>
+              <w:t>student_custom_small.bin</w:t>
+            </w:r>
+          </w:p>
+        </w:tc>
+      </w:tr>
+      <w:tr>
+        <w:trPr/>
+        <w:tc>
+          <w:tcPr>
+            <w:tcW w:w="1805" w:type="dxa"/>
+            <w:tcBorders>
+              <w:top w:val="single" w:sz="2" w:space="0" w:color="000001"/>
+              <w:left w:val="single" w:sz="2" w:space="0" w:color="000001"/>
+              <w:bottom w:val="single" w:sz="2" w:space="0" w:color="000001"/>
+              <w:insideH w:val="single" w:sz="2" w:space="0" w:color="000001"/>
+            </w:tcBorders>
+            <w:shd w:fill="FFFFFF" w:val="clear"/>
+            <w:tcMar>
+              <w:left w:w="45" w:type="dxa"/>
+            </w:tcMar>
+          </w:tcPr>
+          <w:p>
+            <w:pPr>
+              <w:pStyle w:val="Normal"/>
+              <w:ind w:left="0" w:right="0" w:hanging="0"/>
+              <w:rPr>
+                <w:rFonts w:ascii="Open Sans" w:hAnsi="Open Sans" w:eastAsia="Open Sans" w:cs="Open Sans"/>
+                <w:sz w:val="24"/>
+                <w:szCs w:val="24"/>
+              </w:rPr>
+            </w:pPr>
+            <w:r>
+              <w:rPr>
+                <w:rFonts w:eastAsia="Open Sans" w:cs="Open Sans" w:ascii="Open Sans" w:hAnsi="Open Sans"/>
+                <w:sz w:val="24"/>
+                <w:szCs w:val="24"/>
+              </w:rPr>
+              <w:t>Student net from scratch</w:t>
+            </w:r>
+          </w:p>
+        </w:tc>
+        <w:tc>
+          <w:tcPr>
+            <w:tcW w:w="1805" w:type="dxa"/>
+            <w:tcBorders>
+              <w:top w:val="single" w:sz="2" w:space="0" w:color="000001"/>
+              <w:left w:val="single" w:sz="2" w:space="0" w:color="000001"/>
+              <w:bottom w:val="single" w:sz="2" w:space="0" w:color="000001"/>
+              <w:insideH w:val="single" w:sz="2" w:space="0" w:color="000001"/>
+            </w:tcBorders>
+            <w:shd w:fill="FFFFFF" w:val="clear"/>
+            <w:tcMar>
+              <w:left w:w="45" w:type="dxa"/>
+            </w:tcMar>
+          </w:tcPr>
+          <w:p>
+            <w:pPr>
+              <w:pStyle w:val="TableContents"/>
+              <w:rPr>
+                <w:rFonts w:ascii="Open Sans" w:hAnsi="Open Sans" w:eastAsia="Open Sans" w:cs="Open Sans"/>
+                <w:sz w:val="24"/>
+                <w:szCs w:val="24"/>
+              </w:rPr>
+            </w:pPr>
+            <w:r>
+              <w:rPr>
+                <w:rFonts w:eastAsia="Open Sans" w:cs="Open Sans" w:ascii="Open Sans" w:hAnsi="Open Sans"/>
+                <w:sz w:val="24"/>
+                <w:szCs w:val="24"/>
+              </w:rPr>
+            </w:r>
+          </w:p>
+        </w:tc>
+        <w:tc>
+          <w:tcPr>
+            <w:tcW w:w="1806" w:type="dxa"/>
+            <w:tcBorders>
+              <w:top w:val="single" w:sz="2" w:space="0" w:color="000001"/>
+              <w:left w:val="single" w:sz="2" w:space="0" w:color="000001"/>
+              <w:bottom w:val="single" w:sz="2" w:space="0" w:color="000001"/>
+              <w:insideH w:val="single" w:sz="2" w:space="0" w:color="000001"/>
+            </w:tcBorders>
+            <w:shd w:fill="FFFFFF" w:val="clear"/>
+            <w:tcMar>
+              <w:left w:w="45" w:type="dxa"/>
+            </w:tcMar>
+          </w:tcPr>
+          <w:p>
+            <w:pPr>
+              <w:pStyle w:val="TableContents"/>
+              <w:rPr>
+                <w:rFonts w:ascii="Open Sans" w:hAnsi="Open Sans" w:eastAsia="Open Sans" w:cs="Open Sans"/>
+                <w:sz w:val="24"/>
+                <w:szCs w:val="24"/>
+              </w:rPr>
+            </w:pPr>
+            <w:r>
+              <w:rPr>
+                <w:rFonts w:eastAsia="Open Sans" w:cs="Open Sans" w:ascii="Open Sans" w:hAnsi="Open Sans"/>
+                <w:sz w:val="24"/>
+                <w:szCs w:val="24"/>
+              </w:rPr>
+              <w:t>1047574</w:t>
+            </w:r>
+          </w:p>
+        </w:tc>
+        <w:tc>
+          <w:tcPr>
+            <w:tcW w:w="1805" w:type="dxa"/>
+            <w:tcBorders>
+              <w:top w:val="single" w:sz="2" w:space="0" w:color="000001"/>
+              <w:left w:val="single" w:sz="2" w:space="0" w:color="000001"/>
+              <w:bottom w:val="single" w:sz="2" w:space="0" w:color="000001"/>
+              <w:insideH w:val="single" w:sz="2" w:space="0" w:color="000001"/>
+            </w:tcBorders>
+            <w:shd w:fill="FFFFFF" w:val="clear"/>
+            <w:tcMar>
+              <w:left w:w="45" w:type="dxa"/>
+            </w:tcMar>
+          </w:tcPr>
+          <w:p>
+            <w:pPr>
+              <w:pStyle w:val="TableContents"/>
+              <w:rPr>
+                <w:rFonts w:ascii="Open Sans" w:hAnsi="Open Sans" w:eastAsia="Open Sans" w:cs="Open Sans"/>
+                <w:sz w:val="24"/>
+                <w:szCs w:val="24"/>
+              </w:rPr>
+            </w:pPr>
+            <w:bookmarkStart w:id="0" w:name="__DdeLink__360_2090844189"/>
+            <w:bookmarkEnd w:id="0"/>
+            <w:r>
+              <w:rPr>
+                <w:rFonts w:eastAsia="Open Sans" w:cs="Open Sans" w:ascii="Open Sans" w:hAnsi="Open Sans"/>
+                <w:sz w:val="24"/>
+                <w:szCs w:val="24"/>
+              </w:rPr>
+              <w:t>256779</w:t>
+            </w:r>
+          </w:p>
+        </w:tc>
+        <w:tc>
+          <w:tcPr>
+            <w:tcW w:w="1804" w:type="dxa"/>
+            <w:tcBorders>
+              <w:top w:val="single" w:sz="2" w:space="0" w:color="000001"/>
+              <w:left w:val="single" w:sz="2" w:space="0" w:color="000001"/>
+              <w:bottom w:val="single" w:sz="2" w:space="0" w:color="000001"/>
+              <w:right w:val="single" w:sz="2" w:space="0" w:color="000001"/>
+              <w:insideH w:val="single" w:sz="2" w:space="0" w:color="000001"/>
+              <w:insideV w:val="single" w:sz="2" w:space="0" w:color="000001"/>
+            </w:tcBorders>
+            <w:shd w:fill="FFFFFF" w:val="clear"/>
+            <w:tcMar>
+              <w:left w:w="45" w:type="dxa"/>
+            </w:tcMar>
+          </w:tcPr>
+          <w:p>
+            <w:pPr>
+              <w:pStyle w:val="TableContents"/>
+              <w:rPr>
+                <w:rFonts w:ascii="Open Sans" w:hAnsi="Open Sans" w:eastAsia="Open Sans" w:cs="Open Sans"/>
+                <w:sz w:val="24"/>
+                <w:szCs w:val="24"/>
+              </w:rPr>
+            </w:pPr>
+            <w:r>
+              <w:rPr>
+                <w:rFonts w:eastAsia="Open Sans" w:cs="Open Sans" w:ascii="Open Sans" w:hAnsi="Open Sans"/>
+                <w:sz w:val="24"/>
+                <w:szCs w:val="24"/>
+              </w:rPr>
+              <w:t>student_model_from_scratch.bin</w:t>
+            </w:r>
+          </w:p>
+        </w:tc>
+      </w:tr>
+      <w:tr>
+        <w:trPr/>
+        <w:tc>
+          <w:tcPr>
+            <w:tcW w:w="1805" w:type="dxa"/>
+            <w:tcBorders>
+              <w:top w:val="single" w:sz="2" w:space="0" w:color="000001"/>
+              <w:left w:val="single" w:sz="2" w:space="0" w:color="000001"/>
+              <w:bottom w:val="single" w:sz="2" w:space="0" w:color="000001"/>
+              <w:insideH w:val="single" w:sz="2" w:space="0" w:color="000001"/>
+            </w:tcBorders>
+            <w:shd w:fill="FFFFFF" w:val="clear"/>
+            <w:tcMar>
+              <w:left w:w="45" w:type="dxa"/>
+            </w:tcMar>
+          </w:tcPr>
+          <w:p>
+            <w:pPr>
+              <w:pStyle w:val="Normal"/>
+              <w:ind w:left="0" w:right="0" w:hanging="0"/>
+              <w:rPr>
+                <w:rFonts w:ascii="Open Sans" w:hAnsi="Open Sans" w:eastAsia="Open Sans" w:cs="Open Sans"/>
+                <w:sz w:val="24"/>
+                <w:szCs w:val="24"/>
+              </w:rPr>
+            </w:pPr>
+            <w:r>
+              <w:rPr>
+                <w:rFonts w:eastAsia="Open Sans" w:cs="Open Sans" w:ascii="Open Sans" w:hAnsi="Open Sans"/>
+                <w:sz w:val="24"/>
+                <w:szCs w:val="24"/>
+              </w:rPr>
+              <w:t>Student net KD from a</w:t>
+            </w:r>
+          </w:p>
+        </w:tc>
+        <w:tc>
+          <w:tcPr>
+            <w:tcW w:w="1805" w:type="dxa"/>
+            <w:tcBorders>
+              <w:top w:val="single" w:sz="2" w:space="0" w:color="000001"/>
+              <w:left w:val="single" w:sz="2" w:space="0" w:color="000001"/>
+              <w:bottom w:val="single" w:sz="2" w:space="0" w:color="000001"/>
+              <w:insideH w:val="single" w:sz="2" w:space="0" w:color="000001"/>
+            </w:tcBorders>
+            <w:shd w:fill="FFFFFF" w:val="clear"/>
+            <w:tcMar>
+              <w:left w:w="45" w:type="dxa"/>
+            </w:tcMar>
+          </w:tcPr>
+          <w:p>
+            <w:pPr>
+              <w:pStyle w:val="TableContents"/>
+              <w:rPr>
+                <w:rFonts w:ascii="Open Sans" w:hAnsi="Open Sans" w:eastAsia="Open Sans" w:cs="Open Sans"/>
+                <w:sz w:val="24"/>
+                <w:szCs w:val="24"/>
+              </w:rPr>
+            </w:pPr>
+            <w:r>
+              <w:rPr>
+                <w:rFonts w:eastAsia="Open Sans" w:cs="Open Sans" w:ascii="Open Sans" w:hAnsi="Open Sans"/>
+                <w:sz w:val="24"/>
+                <w:szCs w:val="24"/>
+              </w:rPr>
+              <w:t>0.7980</w:t>
+            </w:r>
+          </w:p>
+        </w:tc>
+        <w:tc>
+          <w:tcPr>
+            <w:tcW w:w="1806" w:type="dxa"/>
+            <w:tcBorders>
+              <w:top w:val="single" w:sz="2" w:space="0" w:color="000001"/>
+              <w:left w:val="single" w:sz="2" w:space="0" w:color="000001"/>
+              <w:bottom w:val="single" w:sz="2" w:space="0" w:color="000001"/>
+              <w:insideH w:val="single" w:sz="2" w:space="0" w:color="000001"/>
+            </w:tcBorders>
+            <w:shd w:fill="FFFFFF" w:val="clear"/>
+            <w:tcMar>
+              <w:left w:w="45" w:type="dxa"/>
+            </w:tcMar>
+          </w:tcPr>
+          <w:p>
+            <w:pPr>
+              <w:pStyle w:val="TableContents"/>
+              <w:rPr>
+                <w:rFonts w:ascii="Open Sans" w:hAnsi="Open Sans" w:eastAsia="Open Sans" w:cs="Open Sans"/>
+                <w:sz w:val="24"/>
+                <w:szCs w:val="24"/>
+              </w:rPr>
+            </w:pPr>
+            <w:r>
+              <w:rPr>
+                <w:rFonts w:eastAsia="Open Sans" w:cs="Open Sans" w:ascii="Open Sans" w:hAnsi="Open Sans"/>
+                <w:sz w:val="24"/>
+                <w:szCs w:val="24"/>
+              </w:rPr>
+              <w:t>1047574</w:t>
+            </w:r>
+          </w:p>
+        </w:tc>
+        <w:tc>
+          <w:tcPr>
+            <w:tcW w:w="1805" w:type="dxa"/>
+            <w:tcBorders>
+              <w:top w:val="single" w:sz="2" w:space="0" w:color="000001"/>
+              <w:left w:val="single" w:sz="2" w:space="0" w:color="000001"/>
+              <w:bottom w:val="single" w:sz="2" w:space="0" w:color="000001"/>
+              <w:insideH w:val="single" w:sz="2" w:space="0" w:color="000001"/>
+            </w:tcBorders>
+            <w:shd w:fill="FFFFFF" w:val="clear"/>
+            <w:tcMar>
+              <w:left w:w="45" w:type="dxa"/>
+            </w:tcMar>
+          </w:tcPr>
+          <w:p>
+            <w:pPr>
+              <w:pStyle w:val="TableContents"/>
+              <w:rPr>
+                <w:rFonts w:ascii="Open Sans" w:hAnsi="Open Sans" w:eastAsia="Open Sans" w:cs="Open Sans"/>
+                <w:sz w:val="24"/>
+                <w:szCs w:val="24"/>
+              </w:rPr>
+            </w:pPr>
+            <w:r>
+              <w:rPr>
+                <w:rFonts w:eastAsia="Open Sans" w:cs="Open Sans" w:ascii="Open Sans" w:hAnsi="Open Sans"/>
+                <w:sz w:val="24"/>
+                <w:szCs w:val="24"/>
+              </w:rPr>
+              <w:t>256779</w:t>
+            </w:r>
+          </w:p>
+        </w:tc>
+        <w:tc>
+          <w:tcPr>
+            <w:tcW w:w="1804" w:type="dxa"/>
+            <w:tcBorders>
+              <w:top w:val="single" w:sz="2" w:space="0" w:color="000001"/>
+              <w:left w:val="single" w:sz="2" w:space="0" w:color="000001"/>
+              <w:bottom w:val="single" w:sz="2" w:space="0" w:color="000001"/>
+              <w:right w:val="single" w:sz="2" w:space="0" w:color="000001"/>
+              <w:insideH w:val="single" w:sz="2" w:space="0" w:color="000001"/>
+              <w:insideV w:val="single" w:sz="2" w:space="0" w:color="000001"/>
+            </w:tcBorders>
+            <w:shd w:fill="FFFFFF" w:val="clear"/>
+            <w:tcMar>
+              <w:left w:w="45" w:type="dxa"/>
+            </w:tcMar>
+          </w:tcPr>
+          <w:p>
+            <w:pPr>
+              <w:pStyle w:val="TableContents"/>
+              <w:rPr>
+                <w:rFonts w:ascii="Open Sans" w:hAnsi="Open Sans" w:eastAsia="Open Sans" w:cs="Open Sans"/>
+                <w:sz w:val="24"/>
+                <w:szCs w:val="24"/>
+              </w:rPr>
+            </w:pPr>
+            <w:r>
+              <w:rPr>
+                <w:rFonts w:eastAsia="Open Sans" w:cs="Open Sans" w:ascii="Open Sans" w:hAnsi="Open Sans"/>
+                <w:sz w:val="24"/>
+                <w:szCs w:val="24"/>
+              </w:rPr>
+              <w:t>student_model_from_scrateacher.bin</w:t>
+            </w:r>
+          </w:p>
+        </w:tc>
+      </w:tr>
+      <w:tr>
+        <w:trPr/>
+        <w:tc>
+          <w:tcPr>
+            <w:tcW w:w="1805" w:type="dxa"/>
+            <w:tcBorders>
+              <w:top w:val="single" w:sz="2" w:space="0" w:color="000001"/>
+              <w:left w:val="single" w:sz="2" w:space="0" w:color="000001"/>
+              <w:bottom w:val="single" w:sz="2" w:space="0" w:color="000001"/>
+              <w:insideH w:val="single" w:sz="2" w:space="0" w:color="000001"/>
+            </w:tcBorders>
+            <w:shd w:fill="FFFFFF" w:val="clear"/>
+            <w:tcMar>
+              <w:left w:w="45" w:type="dxa"/>
+            </w:tcMar>
+          </w:tcPr>
+          <w:p>
+            <w:pPr>
+              <w:pStyle w:val="Normal"/>
+              <w:ind w:left="0" w:right="0" w:hanging="0"/>
+              <w:rPr>
+                <w:rFonts w:ascii="Open Sans" w:hAnsi="Open Sans" w:eastAsia="Open Sans" w:cs="Open Sans"/>
+                <w:sz w:val="24"/>
+                <w:szCs w:val="24"/>
+              </w:rPr>
+            </w:pPr>
+            <w:r>
+              <w:rPr>
+                <w:rFonts w:eastAsia="Open Sans" w:cs="Open Sans" w:ascii="Open Sans" w:hAnsi="Open Sans"/>
+                <w:sz w:val="24"/>
+                <w:szCs w:val="24"/>
+              </w:rPr>
               <w:t>Student net KD from b</w:t>
             </w:r>
           </w:p>
         </w:tc>
         <w:tc>
           <w:tcPr>
-            <w:tcW w:w="2257" w:type="dxa"/>
+            <w:tcW w:w="1805" w:type="dxa"/>
             <w:tcBorders>
               <w:top w:val="single" w:sz="2" w:space="0" w:color="000001"/>
               <w:left w:val="single" w:sz="2" w:space="0" w:color="000001"/>
@@ -2306,7 +2722,7 @@
             </w:tcBorders>
             <w:shd w:fill="FFFFFF" w:val="clear"/>
             <w:tcMar>
-              <w:left w:w="48" w:type="dxa"/>
+              <w:left w:w="45" w:type="dxa"/>
             </w:tcMar>
           </w:tcPr>
           <w:p>
@@ -2330,7 +2746,7 @@
         </w:tc>
         <w:tc>
           <w:tcPr>
-            <w:tcW w:w="2256" w:type="dxa"/>
+            <w:tcW w:w="1806" w:type="dxa"/>
             <w:tcBorders>
               <w:top w:val="single" w:sz="2" w:space="0" w:color="000001"/>
               <w:left w:val="single" w:sz="2" w:space="0" w:color="000001"/>
@@ -2339,7 +2755,7 @@
             </w:tcBorders>
             <w:shd w:fill="FFFFFF" w:val="clear"/>
             <w:tcMar>
-              <w:left w:w="48" w:type="dxa"/>
+              <w:left w:w="45" w:type="dxa"/>
             </w:tcMar>
           </w:tcPr>
           <w:p>
@@ -2363,7 +2779,36 @@
         </w:tc>
         <w:tc>
           <w:tcPr>
-            <w:tcW w:w="2256" w:type="dxa"/>
+            <w:tcW w:w="1805" w:type="dxa"/>
+            <w:tcBorders>
+              <w:top w:val="single" w:sz="2" w:space="0" w:color="000001"/>
+              <w:left w:val="single" w:sz="2" w:space="0" w:color="000001"/>
+              <w:bottom w:val="single" w:sz="2" w:space="0" w:color="000001"/>
+              <w:insideH w:val="single" w:sz="2" w:space="0" w:color="000001"/>
+            </w:tcBorders>
+            <w:shd w:fill="FFFFFF" w:val="clear"/>
+            <w:tcMar>
+              <w:left w:w="45" w:type="dxa"/>
+            </w:tcMar>
+          </w:tcPr>
+          <w:p>
+            <w:pPr>
+              <w:pStyle w:val="TableContents"/>
+              <w:rPr/>
+            </w:pPr>
+            <w:r>
+              <w:rPr>
+                <w:rFonts w:eastAsia="Open Sans" w:cs="Open Sans" w:ascii="Open Sans" w:hAnsi="Open Sans"/>
+                <w:sz w:val="24"/>
+                <w:szCs w:val="24"/>
+              </w:rPr>
+              <w:t>256779</w:t>
+            </w:r>
+          </w:p>
+        </w:tc>
+        <w:tc>
+          <w:tcPr>
+            <w:tcW w:w="1804" w:type="dxa"/>
             <w:tcBorders>
               <w:top w:val="single" w:sz="2" w:space="0" w:color="000001"/>
               <w:left w:val="single" w:sz="2" w:space="0" w:color="000001"/>
@@ -2374,25 +2819,17 @@
             </w:tcBorders>
             <w:shd w:fill="FFFFFF" w:val="clear"/>
             <w:tcMar>
-              <w:left w:w="48" w:type="dxa"/>
-            </w:tcMar>
-          </w:tcPr>
-          <w:p>
-            <w:pPr>
-              <w:pStyle w:val="TableContents"/>
-              <w:rPr>
-                <w:rFonts w:ascii="Open Sans" w:hAnsi="Open Sans" w:eastAsia="Open Sans" w:cs="Open Sans"/>
-                <w:sz w:val="24"/>
-                <w:szCs w:val="24"/>
-              </w:rPr>
-            </w:pPr>
-            <w:r>
-              <w:rPr>
-                <w:rFonts w:eastAsia="Open Sans" w:cs="Open Sans" w:ascii="Open Sans" w:hAnsi="Open Sans"/>
-                <w:sz w:val="24"/>
-                <w:szCs w:val="24"/>
-              </w:rPr>
-              <w:t>student_model_200ep_512</w:t>
+              <w:left w:w="45" w:type="dxa"/>
+            </w:tcMar>
+          </w:tcPr>
+          <w:p>
+            <w:pPr>
+              <w:pStyle w:val="TableContents"/>
+              <w:rPr/>
+            </w:pPr>
+            <w:r>
+              <w:rPr/>
+              <w:t>student_model_200ep.bin</w:t>
             </w:r>
           </w:p>
         </w:tc>
@@ -3213,7 +3650,7 @@
       <w:tblPr>
         <w:tblW w:w="9026" w:type="dxa"/>
         <w:jc w:val="left"/>
-        <w:tblInd w:w="53" w:type="dxa"/>
+        <w:tblInd w:w="50" w:type="dxa"/>
         <w:tblBorders>
           <w:top w:val="single" w:sz="2" w:space="0" w:color="000001"/>
           <w:left w:val="single" w:sz="2" w:space="0" w:color="000001"/>
@@ -3222,7 +3659,7 @@
         </w:tblBorders>
         <w:tblCellMar>
           <w:top w:w="55" w:type="dxa"/>
-          <w:left w:w="51" w:type="dxa"/>
+          <w:left w:w="48" w:type="dxa"/>
           <w:bottom w:w="55" w:type="dxa"/>
           <w:right w:w="55" w:type="dxa"/>
         </w:tblCellMar>
@@ -3247,7 +3684,7 @@
             </w:tcBorders>
             <w:shd w:fill="auto" w:val="clear"/>
             <w:tcMar>
-              <w:left w:w="51" w:type="dxa"/>
+              <w:left w:w="48" w:type="dxa"/>
             </w:tcMar>
           </w:tcPr>
           <w:p>
@@ -3271,7 +3708,7 @@
             </w:tcBorders>
             <w:shd w:fill="auto" w:val="clear"/>
             <w:tcMar>
-              <w:left w:w="51" w:type="dxa"/>
+              <w:left w:w="48" w:type="dxa"/>
             </w:tcMar>
           </w:tcPr>
           <w:p>
@@ -3296,7 +3733,7 @@
             </w:tcBorders>
             <w:shd w:fill="auto" w:val="clear"/>
             <w:tcMar>
-              <w:left w:w="51" w:type="dxa"/>
+              <w:left w:w="48" w:type="dxa"/>
             </w:tcMar>
           </w:tcPr>
           <w:p>
@@ -3321,7 +3758,7 @@
             </w:tcBorders>
             <w:shd w:fill="auto" w:val="clear"/>
             <w:tcMar>
-              <w:left w:w="51" w:type="dxa"/>
+              <w:left w:w="48" w:type="dxa"/>
             </w:tcMar>
           </w:tcPr>
           <w:p>
@@ -3348,7 +3785,7 @@
             </w:tcBorders>
             <w:shd w:fill="auto" w:val="clear"/>
             <w:tcMar>
-              <w:left w:w="51" w:type="dxa"/>
+              <w:left w:w="48" w:type="dxa"/>
             </w:tcMar>
           </w:tcPr>
           <w:p>
@@ -3376,7 +3813,7 @@
             </w:tcBorders>
             <w:shd w:fill="auto" w:val="clear"/>
             <w:tcMar>
-              <w:left w:w="51" w:type="dxa"/>
+              <w:left w:w="48" w:type="dxa"/>
             </w:tcMar>
           </w:tcPr>
           <w:p>
@@ -3410,7 +3847,7 @@
             </w:tcBorders>
             <w:shd w:fill="auto" w:val="clear"/>
             <w:tcMar>
-              <w:left w:w="51" w:type="dxa"/>
+              <w:left w:w="48" w:type="dxa"/>
             </w:tcMar>
           </w:tcPr>
           <w:p>
@@ -3434,7 +3871,7 @@
             </w:tcBorders>
             <w:shd w:fill="auto" w:val="clear"/>
             <w:tcMar>
-              <w:left w:w="51" w:type="dxa"/>
+              <w:left w:w="48" w:type="dxa"/>
             </w:tcMar>
           </w:tcPr>
           <w:p>
@@ -3458,7 +3895,7 @@
             </w:tcBorders>
             <w:shd w:fill="auto" w:val="clear"/>
             <w:tcMar>
-              <w:left w:w="51" w:type="dxa"/>
+              <w:left w:w="48" w:type="dxa"/>
             </w:tcMar>
           </w:tcPr>
           <w:p>
@@ -3484,7 +3921,7 @@
             </w:tcBorders>
             <w:shd w:fill="auto" w:val="clear"/>
             <w:tcMar>
-              <w:left w:w="51" w:type="dxa"/>
+              <w:left w:w="48" w:type="dxa"/>
             </w:tcMar>
           </w:tcPr>
           <w:p>
@@ -3511,7 +3948,7 @@
             </w:tcBorders>
             <w:shd w:fill="auto" w:val="clear"/>
             <w:tcMar>
-              <w:left w:w="51" w:type="dxa"/>
+              <w:left w:w="48" w:type="dxa"/>
             </w:tcMar>
           </w:tcPr>
           <w:p>
@@ -3545,7 +3982,7 @@
             </w:tcBorders>
             <w:shd w:fill="auto" w:val="clear"/>
             <w:tcMar>
-              <w:left w:w="51" w:type="dxa"/>
+              <w:left w:w="48" w:type="dxa"/>
             </w:tcMar>
           </w:tcPr>
           <w:p>
@@ -3569,7 +4006,7 @@
             </w:tcBorders>
             <w:shd w:fill="auto" w:val="clear"/>
             <w:tcMar>
-              <w:left w:w="51" w:type="dxa"/>
+              <w:left w:w="48" w:type="dxa"/>
             </w:tcMar>
           </w:tcPr>
           <w:p>
@@ -3593,7 +4030,7 @@
             </w:tcBorders>
             <w:shd w:fill="auto" w:val="clear"/>
             <w:tcMar>
-              <w:left w:w="51" w:type="dxa"/>
+              <w:left w:w="48" w:type="dxa"/>
             </w:tcMar>
           </w:tcPr>
           <w:p>
@@ -3619,7 +4056,7 @@
             </w:tcBorders>
             <w:shd w:fill="auto" w:val="clear"/>
             <w:tcMar>
-              <w:left w:w="51" w:type="dxa"/>
+              <w:left w:w="48" w:type="dxa"/>
             </w:tcMar>
           </w:tcPr>
           <w:p>
@@ -3646,7 +4083,7 @@
             </w:tcBorders>
             <w:shd w:fill="auto" w:val="clear"/>
             <w:tcMar>
-              <w:left w:w="51" w:type="dxa"/>
+              <w:left w:w="48" w:type="dxa"/>
             </w:tcMar>
           </w:tcPr>
           <w:p>
@@ -3680,7 +4117,7 @@
             </w:tcBorders>
             <w:shd w:fill="auto" w:val="clear"/>
             <w:tcMar>
-              <w:left w:w="51" w:type="dxa"/>
+              <w:left w:w="48" w:type="dxa"/>
             </w:tcMar>
           </w:tcPr>
           <w:p>
@@ -3704,7 +4141,7 @@
             </w:tcBorders>
             <w:shd w:fill="auto" w:val="clear"/>
             <w:tcMar>
-              <w:left w:w="51" w:type="dxa"/>
+              <w:left w:w="48" w:type="dxa"/>
             </w:tcMar>
           </w:tcPr>
           <w:p>
@@ -3728,7 +4165,7 @@
             </w:tcBorders>
             <w:shd w:fill="auto" w:val="clear"/>
             <w:tcMar>
-              <w:left w:w="51" w:type="dxa"/>
+              <w:left w:w="48" w:type="dxa"/>
             </w:tcMar>
           </w:tcPr>
           <w:p>
@@ -3754,7 +4191,7 @@
             </w:tcBorders>
             <w:shd w:fill="auto" w:val="clear"/>
             <w:tcMar>
-              <w:left w:w="51" w:type="dxa"/>
+              <w:left w:w="48" w:type="dxa"/>
             </w:tcMar>
           </w:tcPr>
           <w:p>
@@ -4072,7 +4509,7 @@
     <w:qFormat/>
     <w:pPr>
       <w:widowControl w:val="false"/>
-      <w:overflowPunct w:val="true"/>
+      <w:overflowPunct w:val="false"/>
       <w:bidi w:val="0"/>
       <w:spacing w:lineRule="auto" w:line="276"/>
       <w:jc w:val="left"/>
@@ -4094,7 +4531,7 @@
       <w:keepNext/>
       <w:keepLines/>
       <w:widowControl w:val="false"/>
-      <w:overflowPunct w:val="false"/>
+      <w:overflowPunct w:val="true"/>
       <w:bidi w:val="0"/>
       <w:spacing w:lineRule="auto" w:line="240" w:before="400" w:after="120"/>
       <w:jc w:val="left"/>
@@ -4116,7 +4553,7 @@
       <w:keepNext/>
       <w:keepLines/>
       <w:widowControl w:val="false"/>
-      <w:overflowPunct w:val="false"/>
+      <w:overflowPunct w:val="true"/>
       <w:bidi w:val="0"/>
       <w:spacing w:lineRule="auto" w:line="240" w:before="360" w:after="120"/>
       <w:jc w:val="left"/>
@@ -4139,7 +4576,7 @@
       <w:keepNext/>
       <w:keepLines/>
       <w:widowControl w:val="false"/>
-      <w:overflowPunct w:val="false"/>
+      <w:overflowPunct w:val="true"/>
       <w:bidi w:val="0"/>
       <w:spacing w:lineRule="auto" w:line="240" w:before="320" w:after="80"/>
       <w:jc w:val="left"/>
@@ -4162,7 +4599,7 @@
       <w:keepNext/>
       <w:keepLines/>
       <w:widowControl w:val="false"/>
-      <w:overflowPunct w:val="false"/>
+      <w:overflowPunct w:val="true"/>
       <w:bidi w:val="0"/>
       <w:spacing w:lineRule="auto" w:line="240" w:before="280" w:after="80"/>
       <w:jc w:val="left"/>
@@ -4184,7 +4621,7 @@
       <w:keepNext/>
       <w:keepLines/>
       <w:widowControl w:val="false"/>
-      <w:overflowPunct w:val="false"/>
+      <w:overflowPunct w:val="true"/>
       <w:bidi w:val="0"/>
       <w:spacing w:lineRule="auto" w:line="240" w:before="240" w:after="80"/>
       <w:jc w:val="left"/>
@@ -4206,7 +4643,7 @@
       <w:keepNext/>
       <w:keepLines/>
       <w:widowControl w:val="false"/>
-      <w:overflowPunct w:val="false"/>
+      <w:overflowPunct w:val="true"/>
       <w:bidi w:val="0"/>
       <w:spacing w:lineRule="auto" w:line="240" w:before="240" w:after="80"/>
       <w:jc w:val="left"/>
@@ -4410,6 +4847,71 @@
   </w:style>
   <w:style w:type="character" w:styleId="ListLabel27">
     <w:name w:val="ListLabel 27"/>
+    <w:qFormat/>
+    <w:rPr>
+      <w:u w:val="none"/>
+    </w:rPr>
+  </w:style>
+  <w:style w:type="character" w:styleId="ListLabel28">
+    <w:name w:val="ListLabel 28"/>
+    <w:qFormat/>
+    <w:rPr>
+      <w:rFonts w:ascii="Arial Unicode MS" w:hAnsi="Arial Unicode MS"/>
+      <w:sz w:val="24"/>
+      <w:u w:val="none"/>
+    </w:rPr>
+  </w:style>
+  <w:style w:type="character" w:styleId="ListLabel29">
+    <w:name w:val="ListLabel 29"/>
+    <w:qFormat/>
+    <w:rPr>
+      <w:u w:val="none"/>
+    </w:rPr>
+  </w:style>
+  <w:style w:type="character" w:styleId="ListLabel30">
+    <w:name w:val="ListLabel 30"/>
+    <w:qFormat/>
+    <w:rPr>
+      <w:u w:val="none"/>
+    </w:rPr>
+  </w:style>
+  <w:style w:type="character" w:styleId="ListLabel31">
+    <w:name w:val="ListLabel 31"/>
+    <w:qFormat/>
+    <w:rPr>
+      <w:u w:val="none"/>
+    </w:rPr>
+  </w:style>
+  <w:style w:type="character" w:styleId="ListLabel32">
+    <w:name w:val="ListLabel 32"/>
+    <w:qFormat/>
+    <w:rPr>
+      <w:u w:val="none"/>
+    </w:rPr>
+  </w:style>
+  <w:style w:type="character" w:styleId="ListLabel33">
+    <w:name w:val="ListLabel 33"/>
+    <w:qFormat/>
+    <w:rPr>
+      <w:u w:val="none"/>
+    </w:rPr>
+  </w:style>
+  <w:style w:type="character" w:styleId="ListLabel34">
+    <w:name w:val="ListLabel 34"/>
+    <w:qFormat/>
+    <w:rPr>
+      <w:u w:val="none"/>
+    </w:rPr>
+  </w:style>
+  <w:style w:type="character" w:styleId="ListLabel35">
+    <w:name w:val="ListLabel 35"/>
+    <w:qFormat/>
+    <w:rPr>
+      <w:u w:val="none"/>
+    </w:rPr>
+  </w:style>
+  <w:style w:type="character" w:styleId="ListLabel36">
+    <w:name w:val="ListLabel 36"/>
     <w:qFormat/>
     <w:rPr>
       <w:u w:val="none"/>
@@ -4478,7 +4980,7 @@
     <w:qFormat/>
     <w:pPr>
       <w:widowControl/>
-      <w:overflowPunct w:val="true"/>
+      <w:overflowPunct w:val="false"/>
       <w:bidi w:val="0"/>
       <w:jc w:val="left"/>
     </w:pPr>

</xml_diff>